<commit_message>
modifikasi spt insert edit view, controller yang berhubungan id_spt
</commit_message>
<xml_diff>
--- a/storage/SPT.docx
+++ b/storage/SPT.docx
@@ -65,7 +65,7 @@
           <w:color w:val="00000A"/>
           <w:sz w:val="24"/>
         </w:rPr>
-        <w:t>5</w:t>
+        <w:t>${nomorSurat}</w:t>
       </w:r>
     </w:p>
     <w:p>
@@ -130,7 +130,7 @@
                 <w:sz w:val="24"/>
                 <w:szCs w:val="24"/>
               </w:rPr>
-              <w:t>${n#1}</w:t>
+              <w:t>1</w:t>
             </w:r>
             <w:r>
               <w:rPr>
@@ -156,7 +156,93 @@
                 <w:color w:val="00000A"/>
                 <w:sz w:val="24"/>
               </w:rPr>
-              <w:t>${uraian_dasar#1}</w:t>
+              <w:t>Undang - Undang Republik Indonesia Nomor 9 Tahun 2015 tentang
+Perubahan Kedua atas Undang-Undang Nomor 23 Tahun 2014
+Pemerintah Daerah;</w:t>
+            </w:r>
+            <w:r>
+              <w:rPr>
+                <w:rFonts w:ascii="Liberation Sans" w:eastAsia="Liberation Sans" w:hAnsi="Liberation Sans" w:cs="Liberation Sans"/>
+                <w:color w:val="00000A"/>
+                <w:sz w:val="24"/>
+              </w:rPr>
+              <w:t xml:space="preserve"> </w:t>
+            </w:r>
+          </w:p>
+        </w:tc>
+      </w:tr>
+      <w:tr>
+        <w:trPr>
+          <w:trHeight w:val="316"/>
+        </w:trPr>
+        <w:tc>
+          <w:tcPr>
+            <w:tcW w:w="1526" w:type="dxa"/>
+          </w:tcPr>
+          <w:bookmarkEnd w:id="0"/>
+          <w:p>
+            <w:pPr>
+              <w:tabs>
+                <w:tab w:val="center" w:pos="1133"/>
+              </w:tabs>
+            </w:pPr>
+            <w:r>
+              <w:rPr>
+                <w:rFonts w:ascii="Liberation Sans" w:eastAsia="Liberation Sans" w:hAnsi="Liberation Sans" w:cs="Liberation Sans"/>
+                <w:color w:val="00000A"/>
+                <w:sz w:val="24"/>
+              </w:rPr>
+              <w:t/>
+            </w:r>
+          </w:p>
+        </w:tc>
+        <w:tc>
+          <w:tcPr>
+            <w:tcW w:w="424" w:type="dxa"/>
+          </w:tcPr>
+          <w:p>
+            <w:pPr>
+              <w:rPr>
+                <w:rFonts w:ascii="Liberation Sans" w:hAnsi="Liberation Sans" w:cs="Liberation Sans"/>
+                <w:sz w:val="24"/>
+                <w:szCs w:val="24"/>
+              </w:rPr>
+            </w:pPr>
+            <w:r>
+              <w:rPr>
+                <w:rFonts w:ascii="Liberation Sans" w:hAnsi="Liberation Sans" w:cs="Liberation Sans"/>
+                <w:sz w:val="24"/>
+                <w:szCs w:val="24"/>
+              </w:rPr>
+              <w:t>2</w:t>
+            </w:r>
+            <w:r>
+              <w:rPr>
+                <w:rFonts w:ascii="Liberation Sans" w:hAnsi="Liberation Sans" w:cs="Liberation Sans"/>
+                <w:sz w:val="24"/>
+                <w:szCs w:val="24"/>
+              </w:rPr>
+              <w:t>.</w:t>
+            </w:r>
+          </w:p>
+        </w:tc>
+        <w:tc>
+          <w:tcPr>
+            <w:tcW w:w="7429" w:type="dxa"/>
+          </w:tcPr>
+          <w:p>
+            <w:pPr>
+              <w:jc w:val="both"/>
+            </w:pPr>
+            <w:r>
+              <w:rPr>
+                <w:rFonts w:ascii="Liberation Sans" w:eastAsia="Liberation Sans" w:hAnsi="Liberation Sans" w:cs="Liberation Sans"/>
+                <w:color w:val="00000A"/>
+                <w:sz w:val="24"/>
+              </w:rPr>
+              <w:t>Peraturan Pemerintah Republik Indonesia Nomor 12 Tahun 2017
+tentang Pembinaan dan Pengawasan Penyelenggaraan
+Pemerintahan Daerah;</w:t>
             </w:r>
             <w:r>
               <w:rPr>
@@ -295,7 +381,7 @@
                 <w:color w:val="00000A"/>
                 <w:sz w:val="24"/>
               </w:rPr>
-              <w:t>ANDJAR SURJADIANTO, S.Sos. </w:t>
+              <w:t>HARI SUSANTO, S.Sos, MM</w:t>
             </w:r>
           </w:p>
         </w:tc>
@@ -319,7 +405,7 @@
                 <w:color w:val="00000A"/>
                 <w:sz w:val="24"/>
               </w:rPr>
-              <w:t>${PENUGASAN#1}</w:t>
+              <w:t>Anggota</w:t>
             </w:r>
           </w:p>
         </w:tc>
@@ -400,7 +486,7 @@
                 <w:color w:val="00000A"/>
                 <w:sz w:val="24"/>
               </w:rPr>
-              <w:t>Drs. PUJOSENO, SIP</w:t>
+              <w:t>Drs. DANIEL S. TODING, M.AP</w:t>
             </w:r>
           </w:p>
         </w:tc>
@@ -424,7 +510,217 @@
                 <w:color w:val="00000A"/>
                 <w:sz w:val="24"/>
               </w:rPr>
-              <w:t>${PENUGASAN#2}</w:t>
+              <w:t>Pengendali Mutu</w:t>
+            </w:r>
+          </w:p>
+        </w:tc>
+      </w:tr>
+      <w:tr>
+        <w:trPr>
+          <w:trHeight w:val="329"/>
+        </w:trPr>
+        <w:tc>
+          <w:tcPr>
+            <w:tcW w:w="1526" w:type="dxa"/>
+            <w:vAlign w:val="bottom"/>
+          </w:tcPr>
+          <w:p>
+            <w:r>
+              <w:rPr>
+                <w:rFonts w:ascii="Liberation Sans" w:eastAsia="Liberation Sans" w:hAnsi="Liberation Sans" w:cs="Liberation Sans"/>
+                <w:color w:val="00000A"/>
+                <w:sz w:val="24"/>
+              </w:rPr>
+              <w:t/>
+            </w:r>
+            <w:r>
+              <w:rPr>
+                <w:rFonts w:ascii="Liberation Sans" w:eastAsia="Liberation Sans" w:hAnsi="Liberation Sans" w:cs="Liberation Sans"/>
+                <w:color w:val="00000A"/>
+                <w:sz w:val="24"/>
+              </w:rPr>
+              <w:t xml:space="preserve">   </w:t>
+            </w:r>
+            <w:proofErr w:type="gramEnd"/>
+            <w:r>
+              <w:rPr>
+                <w:rFonts w:ascii="Liberation Sans" w:eastAsia="Liberation Sans" w:hAnsi="Liberation Sans" w:cs="Liberation Sans"/>
+                <w:color w:val="00000A"/>
+                <w:sz w:val="24"/>
+              </w:rPr>
+              <w:t xml:space="preserve">  </w:t>
+            </w:r>
+          </w:p>
+        </w:tc>
+        <w:tc>
+          <w:tcPr>
+            <w:tcW w:w="424" w:type="dxa"/>
+            <w:vAlign w:val="bottom"/>
+          </w:tcPr>
+          <w:p>
+            <w:r>
+              <w:rPr>
+                <w:rFonts w:ascii="Liberation Sans" w:eastAsia="Liberation Sans" w:hAnsi="Liberation Sans" w:cs="Liberation Sans"/>
+                <w:color w:val="00000A"/>
+                <w:sz w:val="24"/>
+              </w:rPr>
+              <w:t>3</w:t>
+            </w:r>
+            <w:r>
+              <w:rPr>
+                <w:rFonts w:ascii="Liberation Sans" w:eastAsia="Liberation Sans" w:hAnsi="Liberation Sans" w:cs="Liberation Sans"/>
+                <w:color w:val="00000A"/>
+                <w:sz w:val="24"/>
+              </w:rPr>
+              <w:t>.</w:t>
+            </w:r>
+          </w:p>
+        </w:tc>
+        <w:tc>
+          <w:tcPr>
+            <w:tcW w:w="4282" w:type="dxa"/>
+            <w:vAlign w:val="bottom"/>
+          </w:tcPr>
+          <w:p>
+            <w:pPr>
+              <w:ind w:right="271"/>
+            </w:pPr>
+            <w:r>
+              <w:rPr>
+                <w:rFonts w:ascii="Liberation Sans" w:eastAsia="Liberation Sans" w:hAnsi="Liberation Sans" w:cs="Liberation Sans"/>
+                <w:color w:val="00000A"/>
+                <w:sz w:val="24"/>
+              </w:rPr>
+              <w:t>dilla</w:t>
+            </w:r>
+          </w:p>
+        </w:tc>
+        <w:tc>
+          <w:tcPr>
+            <w:tcW w:w="3261" w:type="dxa"/>
+            <w:vAlign w:val="bottom"/>
+          </w:tcPr>
+          <w:p>
+            <w:pPr>
+              <w:ind w:left="-5" w:hanging="10"/>
+              <w:rPr>
+                <w:rFonts w:ascii="Liberation Sans" w:eastAsia="Liberation Sans" w:hAnsi="Liberation Sans" w:cs="Liberation Sans"/>
+                <w:color w:val="00000A"/>
+                <w:sz w:val="24"/>
+              </w:rPr>
+            </w:pPr>
+            <w:r>
+              <w:rPr>
+                <w:rFonts w:ascii="Liberation Sans" w:eastAsia="Liberation Sans" w:hAnsi="Liberation Sans" w:cs="Liberation Sans"/>
+                <w:color w:val="00000A"/>
+                <w:sz w:val="24"/>
+              </w:rPr>
+              <w:t>Pembantu Penanggungjawab</w:t>
+            </w:r>
+          </w:p>
+        </w:tc>
+      </w:tr>
+      <w:tr>
+        <w:trPr>
+          <w:trHeight w:val="329"/>
+        </w:trPr>
+        <w:tc>
+          <w:tcPr>
+            <w:tcW w:w="1526" w:type="dxa"/>
+            <w:vAlign w:val="bottom"/>
+          </w:tcPr>
+          <w:p>
+            <w:r>
+              <w:rPr>
+                <w:rFonts w:ascii="Liberation Sans" w:eastAsia="Liberation Sans" w:hAnsi="Liberation Sans" w:cs="Liberation Sans"/>
+                <w:color w:val="00000A"/>
+                <w:sz w:val="24"/>
+              </w:rPr>
+              <w:t/>
+            </w:r>
+            <w:r>
+              <w:rPr>
+                <w:rFonts w:ascii="Liberation Sans" w:eastAsia="Liberation Sans" w:hAnsi="Liberation Sans" w:cs="Liberation Sans"/>
+                <w:color w:val="00000A"/>
+                <w:sz w:val="24"/>
+              </w:rPr>
+              <w:t xml:space="preserve">   </w:t>
+            </w:r>
+            <w:proofErr w:type="gramEnd"/>
+            <w:r>
+              <w:rPr>
+                <w:rFonts w:ascii="Liberation Sans" w:eastAsia="Liberation Sans" w:hAnsi="Liberation Sans" w:cs="Liberation Sans"/>
+                <w:color w:val="00000A"/>
+                <w:sz w:val="24"/>
+              </w:rPr>
+              <w:t xml:space="preserve">  </w:t>
+            </w:r>
+          </w:p>
+        </w:tc>
+        <w:tc>
+          <w:tcPr>
+            <w:tcW w:w="424" w:type="dxa"/>
+            <w:vAlign w:val="bottom"/>
+          </w:tcPr>
+          <w:p>
+            <w:r>
+              <w:rPr>
+                <w:rFonts w:ascii="Liberation Sans" w:eastAsia="Liberation Sans" w:hAnsi="Liberation Sans" w:cs="Liberation Sans"/>
+                <w:color w:val="00000A"/>
+                <w:sz w:val="24"/>
+              </w:rPr>
+              <w:t>4</w:t>
+            </w:r>
+            <w:r>
+              <w:rPr>
+                <w:rFonts w:ascii="Liberation Sans" w:eastAsia="Liberation Sans" w:hAnsi="Liberation Sans" w:cs="Liberation Sans"/>
+                <w:color w:val="00000A"/>
+                <w:sz w:val="24"/>
+              </w:rPr>
+              <w:t>.</w:t>
+            </w:r>
+          </w:p>
+        </w:tc>
+        <w:tc>
+          <w:tcPr>
+            <w:tcW w:w="4282" w:type="dxa"/>
+            <w:vAlign w:val="bottom"/>
+          </w:tcPr>
+          <w:p>
+            <w:pPr>
+              <w:ind w:right="271"/>
+            </w:pPr>
+            <w:r>
+              <w:rPr>
+                <w:rFonts w:ascii="Liberation Sans" w:eastAsia="Liberation Sans" w:hAnsi="Liberation Sans" w:cs="Liberation Sans"/>
+                <w:color w:val="00000A"/>
+                <w:sz w:val="24"/>
+              </w:rPr>
+              <w:t>ANDJAR SURJADIANTO, S.Sos. </w:t>
+            </w:r>
+          </w:p>
+        </w:tc>
+        <w:tc>
+          <w:tcPr>
+            <w:tcW w:w="3261" w:type="dxa"/>
+            <w:vAlign w:val="bottom"/>
+          </w:tcPr>
+          <w:p>
+            <w:pPr>
+              <w:ind w:left="-5" w:hanging="10"/>
+              <w:rPr>
+                <w:rFonts w:ascii="Liberation Sans" w:eastAsia="Liberation Sans" w:hAnsi="Liberation Sans" w:cs="Liberation Sans"/>
+                <w:color w:val="00000A"/>
+                <w:sz w:val="24"/>
+              </w:rPr>
+            </w:pPr>
+            <w:r>
+              <w:rPr>
+                <w:rFonts w:ascii="Liberation Sans" w:eastAsia="Liberation Sans" w:hAnsi="Liberation Sans" w:cs="Liberation Sans"/>
+                <w:color w:val="00000A"/>
+                <w:sz w:val="24"/>
+              </w:rPr>
+              <w:t>Penanggungjawab</w:t>
             </w:r>
           </w:p>
         </w:tc>
@@ -459,7 +755,7 @@
           <w:color w:val="00000A"/>
           <w:sz w:val="24"/>
         </w:rPr>
-        <w:t>isi dari spt</w:t>
+        <w:t>Untuk melaksanakan Monitoring Pengelolaan Keuangan Desa di desa wilayah Kecamatan Balongbendo Kabupaten Sidoarjo.  Jangka waktu monitoring selama 7 (tujuh) hari kerja pada periode tanggal 1 s.d 9 Februari 2021.</w:t>
       </w:r>
     </w:p>
     <w:p>
@@ -512,7 +808,7 @@
           <w:rFonts w:ascii="Liberation Sans" w:eastAsia="Liberation Sans" w:hAnsi="Liberation Sans" w:cs="Liberation Sans"/>
           <w:sz w:val="24"/>
         </w:rPr>
-        <w:t>29 July 2021</w:t>
+        <w:t>${tanggal}</w:t>
       </w:r>
     </w:p>
     <w:p>
@@ -1315,12 +1611,12 @@
 
 <file path=word/header1.xml><?xml version="1.0" encoding="utf-8"?>
 <w:hdr xmlns:wpc="http://schemas.microsoft.com/office/word/2010/wordprocessingCanvas" xmlns:cx="http://schemas.microsoft.com/office/drawing/2014/chartex" xmlns:cx1="http://schemas.microsoft.com/office/drawing/2015/9/8/chartex" xmlns:cx2="http://schemas.microsoft.com/office/drawing/2015/10/21/chartex" xmlns:cx3="http://schemas.microsoft.com/office/drawing/2016/5/9/chartex" xmlns:cx4="http://schemas.microsoft.com/office/drawing/2016/5/10/chartex" xmlns:cx5="http://schemas.microsoft.com/office/drawing/2016/5/11/chartex" xmlns:cx6="http://schemas.microsoft.com/office/drawing/2016/5/12/chartex" xmlns:cx7="http://schemas.microsoft.com/office/drawing/2016/5/13/chartex" xmlns:cx8="http://schemas.microsoft.com/office/drawing/2016/5/14/chartex" xmlns:mc="http://schemas.openxmlformats.org/markup-compatibility/2006" xmlns:aink="http://schemas.microsoft.com/office/drawing/2016/ink" xmlns:am3d="http://schemas.microsoft.com/office/drawing/2017/model3d" xmlns:o="urn:schemas-microsoft-com:office:office" xmlns:r="http://schemas.openxmlformats.org/officeDocument/2006/relationships" xmlns:m="http://schemas.openxmlformats.org/officeDocument/2006/math" xmlns:v="urn:schemas-microsoft-com:vml" xmlns:wp14="http://schemas.microsoft.com/office/word/2010/wordprocessingDrawing" xmlns:wp="http://schemas.openxmlformats.org/drawingml/2006/wordprocessingDrawing" xmlns:w10="urn:schemas-microsoft-com:office:word" xmlns:w="http://schemas.openxmlformats.org/wordprocessingml/2006/main" xmlns:w14="http://schemas.microsoft.com/office/word/2010/wordml" xmlns:w15="http://schemas.microsoft.com/office/word/2012/wordml" xmlns:w16cex="http://schemas.microsoft.com/office/word/2018/wordml/cex" xmlns:w16cid="http://schemas.microsoft.com/office/word/2016/wordml/cid" xmlns:w16="http://schemas.microsoft.com/office/word/2018/wordml" xmlns:w16sdtdh="http://schemas.microsoft.com/office/word/2020/wordml/sdtdatahash" xmlns:w16se="http://schemas.microsoft.com/office/word/2015/wordml/symex" xmlns:wpg="http://schemas.microsoft.com/office/word/2010/wordprocessingGroup" xmlns:wpi="http://schemas.microsoft.com/office/word/2010/wordprocessingInk" xmlns:wne="http://schemas.microsoft.com/office/word/2006/wordml" xmlns:wps="http://schemas.microsoft.com/office/word/2010/wordprocessingShape" mc:Ignorable="w14 w15 w16se w16cid w16 w16cex w16sdtdh wp14">
+  <w:bookmarkStart w:id="1" w:name="_Hlk78309366"/>
   <w:p>
     <w:pPr>
       <w:spacing w:after="6" w:line="230" w:lineRule="auto"/>
       <w:ind w:left="3622" w:hanging="504"/>
     </w:pPr>
-    <w:bookmarkStart w:id="1" w:name="_Hlk78309366"/>
     <w:r>
       <w:rPr>
         <w:noProof/>

</xml_diff>

<commit_message>
modifikasi temuan dan cetak
</commit_message>
<xml_diff>
--- a/storage/SPT.docx
+++ b/storage/SPT.docx
@@ -65,7 +65,7 @@
           <w:color w:val="00000A"/>
           <w:sz w:val="24"/>
         </w:rPr>
-        <w:t>5</w:t>
+        <w:t>700/301/438 . 4/2021</w:t>
       </w:r>
     </w:p>
     <w:p>
@@ -130,7 +130,7 @@
                 <w:sz w:val="24"/>
                 <w:szCs w:val="24"/>
               </w:rPr>
-              <w:t>${n#1}</w:t>
+              <w:t>1</w:t>
             </w:r>
             <w:r>
               <w:rPr>
@@ -156,7 +156,342 @@
                 <w:color w:val="00000A"/>
                 <w:sz w:val="24"/>
               </w:rPr>
-              <w:t>${uraian_dasar#1}</w:t>
+              <w:t>Undang - Undang Republik Indonesia Nomor 9 Tahun 2015 tentang
+Perubahan Kedua atas Undang-Undang Nomor 23 Tahun 2014
+Pemerintah Daerah;</w:t>
+            </w:r>
+            <w:r>
+              <w:rPr>
+                <w:rFonts w:ascii="Liberation Sans" w:eastAsia="Liberation Sans" w:hAnsi="Liberation Sans" w:cs="Liberation Sans"/>
+                <w:color w:val="00000A"/>
+                <w:sz w:val="24"/>
+              </w:rPr>
+              <w:t xml:space="preserve"> </w:t>
+            </w:r>
+          </w:p>
+        </w:tc>
+      </w:tr>
+      <w:tr>
+        <w:trPr>
+          <w:trHeight w:val="316"/>
+        </w:trPr>
+        <w:tc>
+          <w:tcPr>
+            <w:tcW w:w="1526" w:type="dxa"/>
+          </w:tcPr>
+          <w:bookmarkEnd w:id="0"/>
+          <w:p>
+            <w:pPr>
+              <w:tabs>
+                <w:tab w:val="center" w:pos="1133"/>
+              </w:tabs>
+            </w:pPr>
+            <w:r>
+              <w:rPr>
+                <w:rFonts w:ascii="Liberation Sans" w:eastAsia="Liberation Sans" w:hAnsi="Liberation Sans" w:cs="Liberation Sans"/>
+                <w:color w:val="00000A"/>
+                <w:sz w:val="24"/>
+              </w:rPr>
+              <w:t/>
+            </w:r>
+          </w:p>
+        </w:tc>
+        <w:tc>
+          <w:tcPr>
+            <w:tcW w:w="424" w:type="dxa"/>
+          </w:tcPr>
+          <w:p>
+            <w:pPr>
+              <w:rPr>
+                <w:rFonts w:ascii="Liberation Sans" w:hAnsi="Liberation Sans" w:cs="Liberation Sans"/>
+                <w:sz w:val="24"/>
+                <w:szCs w:val="24"/>
+              </w:rPr>
+            </w:pPr>
+            <w:r>
+              <w:rPr>
+                <w:rFonts w:ascii="Liberation Sans" w:hAnsi="Liberation Sans" w:cs="Liberation Sans"/>
+                <w:sz w:val="24"/>
+                <w:szCs w:val="24"/>
+              </w:rPr>
+              <w:t>2</w:t>
+            </w:r>
+            <w:r>
+              <w:rPr>
+                <w:rFonts w:ascii="Liberation Sans" w:hAnsi="Liberation Sans" w:cs="Liberation Sans"/>
+                <w:sz w:val="24"/>
+                <w:szCs w:val="24"/>
+              </w:rPr>
+              <w:t>.</w:t>
+            </w:r>
+          </w:p>
+        </w:tc>
+        <w:tc>
+          <w:tcPr>
+            <w:tcW w:w="7429" w:type="dxa"/>
+          </w:tcPr>
+          <w:p>
+            <w:pPr>
+              <w:jc w:val="both"/>
+            </w:pPr>
+            <w:r>
+              <w:rPr>
+                <w:rFonts w:ascii="Liberation Sans" w:eastAsia="Liberation Sans" w:hAnsi="Liberation Sans" w:cs="Liberation Sans"/>
+                <w:color w:val="00000A"/>
+                <w:sz w:val="24"/>
+              </w:rPr>
+              <w:t>Peraturan Pemerintah Republik Indonesia Nomor 12 Tahun 2017
+tentang Pembinaan dan Pengawasan Penyelenggaraan
+Pemerintahan Daerah; </w:t>
+            </w:r>
+            <w:r>
+              <w:rPr>
+                <w:rFonts w:ascii="Liberation Sans" w:eastAsia="Liberation Sans" w:hAnsi="Liberation Sans" w:cs="Liberation Sans"/>
+                <w:color w:val="00000A"/>
+                <w:sz w:val="24"/>
+              </w:rPr>
+              <w:t xml:space="preserve"> </w:t>
+            </w:r>
+          </w:p>
+        </w:tc>
+      </w:tr>
+      <w:tr>
+        <w:trPr>
+          <w:trHeight w:val="316"/>
+        </w:trPr>
+        <w:tc>
+          <w:tcPr>
+            <w:tcW w:w="1526" w:type="dxa"/>
+          </w:tcPr>
+          <w:bookmarkEnd w:id="0"/>
+          <w:p>
+            <w:pPr>
+              <w:tabs>
+                <w:tab w:val="center" w:pos="1133"/>
+              </w:tabs>
+            </w:pPr>
+            <w:r>
+              <w:rPr>
+                <w:rFonts w:ascii="Liberation Sans" w:eastAsia="Liberation Sans" w:hAnsi="Liberation Sans" w:cs="Liberation Sans"/>
+                <w:color w:val="00000A"/>
+                <w:sz w:val="24"/>
+              </w:rPr>
+              <w:t/>
+            </w:r>
+          </w:p>
+        </w:tc>
+        <w:tc>
+          <w:tcPr>
+            <w:tcW w:w="424" w:type="dxa"/>
+          </w:tcPr>
+          <w:p>
+            <w:pPr>
+              <w:rPr>
+                <w:rFonts w:ascii="Liberation Sans" w:hAnsi="Liberation Sans" w:cs="Liberation Sans"/>
+                <w:sz w:val="24"/>
+                <w:szCs w:val="24"/>
+              </w:rPr>
+            </w:pPr>
+            <w:r>
+              <w:rPr>
+                <w:rFonts w:ascii="Liberation Sans" w:hAnsi="Liberation Sans" w:cs="Liberation Sans"/>
+                <w:sz w:val="24"/>
+                <w:szCs w:val="24"/>
+              </w:rPr>
+              <w:t>3</w:t>
+            </w:r>
+            <w:r>
+              <w:rPr>
+                <w:rFonts w:ascii="Liberation Sans" w:hAnsi="Liberation Sans" w:cs="Liberation Sans"/>
+                <w:sz w:val="24"/>
+                <w:szCs w:val="24"/>
+              </w:rPr>
+              <w:t>.</w:t>
+            </w:r>
+          </w:p>
+        </w:tc>
+        <w:tc>
+          <w:tcPr>
+            <w:tcW w:w="7429" w:type="dxa"/>
+          </w:tcPr>
+          <w:p>
+            <w:pPr>
+              <w:jc w:val="both"/>
+            </w:pPr>
+            <w:r>
+              <w:rPr>
+                <w:rFonts w:ascii="Liberation Sans" w:eastAsia="Liberation Sans" w:hAnsi="Liberation Sans" w:cs="Liberation Sans"/>
+                <w:color w:val="00000A"/>
+                <w:sz w:val="24"/>
+              </w:rPr>
+              <w:t>Peraturan Menteri Dalam Negeri Nomor 23 Tahun 2020 tentang
+Perencanaan Pembinaan dan Pengawasan Pemerintahan Daerah
+Tahun 2021; </w:t>
+            </w:r>
+            <w:r>
+              <w:rPr>
+                <w:rFonts w:ascii="Liberation Sans" w:eastAsia="Liberation Sans" w:hAnsi="Liberation Sans" w:cs="Liberation Sans"/>
+                <w:color w:val="00000A"/>
+                <w:sz w:val="24"/>
+              </w:rPr>
+              <w:t xml:space="preserve"> </w:t>
+            </w:r>
+          </w:p>
+        </w:tc>
+      </w:tr>
+      <w:tr>
+        <w:trPr>
+          <w:trHeight w:val="316"/>
+        </w:trPr>
+        <w:tc>
+          <w:tcPr>
+            <w:tcW w:w="1526" w:type="dxa"/>
+          </w:tcPr>
+          <w:bookmarkEnd w:id="0"/>
+          <w:p>
+            <w:pPr>
+              <w:tabs>
+                <w:tab w:val="center" w:pos="1133"/>
+              </w:tabs>
+            </w:pPr>
+            <w:r>
+              <w:rPr>
+                <w:rFonts w:ascii="Liberation Sans" w:eastAsia="Liberation Sans" w:hAnsi="Liberation Sans" w:cs="Liberation Sans"/>
+                <w:color w:val="00000A"/>
+                <w:sz w:val="24"/>
+              </w:rPr>
+              <w:t/>
+            </w:r>
+          </w:p>
+        </w:tc>
+        <w:tc>
+          <w:tcPr>
+            <w:tcW w:w="424" w:type="dxa"/>
+          </w:tcPr>
+          <w:p>
+            <w:pPr>
+              <w:rPr>
+                <w:rFonts w:ascii="Liberation Sans" w:hAnsi="Liberation Sans" w:cs="Liberation Sans"/>
+                <w:sz w:val="24"/>
+                <w:szCs w:val="24"/>
+              </w:rPr>
+            </w:pPr>
+            <w:r>
+              <w:rPr>
+                <w:rFonts w:ascii="Liberation Sans" w:hAnsi="Liberation Sans" w:cs="Liberation Sans"/>
+                <w:sz w:val="24"/>
+                <w:szCs w:val="24"/>
+              </w:rPr>
+              <w:t>4</w:t>
+            </w:r>
+            <w:r>
+              <w:rPr>
+                <w:rFonts w:ascii="Liberation Sans" w:hAnsi="Liberation Sans" w:cs="Liberation Sans"/>
+                <w:sz w:val="24"/>
+                <w:szCs w:val="24"/>
+              </w:rPr>
+              <w:t>.</w:t>
+            </w:r>
+          </w:p>
+        </w:tc>
+        <w:tc>
+          <w:tcPr>
+            <w:tcW w:w="7429" w:type="dxa"/>
+          </w:tcPr>
+          <w:p>
+            <w:pPr>
+              <w:jc w:val="both"/>
+            </w:pPr>
+            <w:r>
+              <w:rPr>
+                <w:rFonts w:ascii="Liberation Sans" w:eastAsia="Liberation Sans" w:hAnsi="Liberation Sans" w:cs="Liberation Sans"/>
+                <w:color w:val="00000A"/>
+                <w:sz w:val="24"/>
+              </w:rPr>
+              <w:t>Program Kerja Pengawasan Tahunan (PKPT) Inspektorat Daerah
+Kabupaten Sidoarjo Tahun 2021;</w:t>
+            </w:r>
+            <w:r>
+              <w:rPr>
+                <w:rFonts w:ascii="Liberation Sans" w:eastAsia="Liberation Sans" w:hAnsi="Liberation Sans" w:cs="Liberation Sans"/>
+                <w:color w:val="00000A"/>
+                <w:sz w:val="24"/>
+              </w:rPr>
+              <w:t xml:space="preserve"> </w:t>
+            </w:r>
+          </w:p>
+        </w:tc>
+      </w:tr>
+      <w:tr>
+        <w:trPr>
+          <w:trHeight w:val="316"/>
+        </w:trPr>
+        <w:tc>
+          <w:tcPr>
+            <w:tcW w:w="1526" w:type="dxa"/>
+          </w:tcPr>
+          <w:bookmarkEnd w:id="0"/>
+          <w:p>
+            <w:pPr>
+              <w:tabs>
+                <w:tab w:val="center" w:pos="1133"/>
+              </w:tabs>
+            </w:pPr>
+            <w:r>
+              <w:rPr>
+                <w:rFonts w:ascii="Liberation Sans" w:eastAsia="Liberation Sans" w:hAnsi="Liberation Sans" w:cs="Liberation Sans"/>
+                <w:color w:val="00000A"/>
+                <w:sz w:val="24"/>
+              </w:rPr>
+              <w:t/>
+            </w:r>
+          </w:p>
+        </w:tc>
+        <w:tc>
+          <w:tcPr>
+            <w:tcW w:w="424" w:type="dxa"/>
+          </w:tcPr>
+          <w:p>
+            <w:pPr>
+              <w:rPr>
+                <w:rFonts w:ascii="Liberation Sans" w:hAnsi="Liberation Sans" w:cs="Liberation Sans"/>
+                <w:sz w:val="24"/>
+                <w:szCs w:val="24"/>
+              </w:rPr>
+            </w:pPr>
+            <w:r>
+              <w:rPr>
+                <w:rFonts w:ascii="Liberation Sans" w:hAnsi="Liberation Sans" w:cs="Liberation Sans"/>
+                <w:sz w:val="24"/>
+                <w:szCs w:val="24"/>
+              </w:rPr>
+              <w:t>5</w:t>
+            </w:r>
+            <w:r>
+              <w:rPr>
+                <w:rFonts w:ascii="Liberation Sans" w:hAnsi="Liberation Sans" w:cs="Liberation Sans"/>
+                <w:sz w:val="24"/>
+                <w:szCs w:val="24"/>
+              </w:rPr>
+              <w:t>.</w:t>
+            </w:r>
+          </w:p>
+        </w:tc>
+        <w:tc>
+          <w:tcPr>
+            <w:tcW w:w="7429" w:type="dxa"/>
+          </w:tcPr>
+          <w:p>
+            <w:pPr>
+              <w:jc w:val="both"/>
+            </w:pPr>
+            <w:r>
+              <w:rPr>
+                <w:rFonts w:ascii="Liberation Sans" w:eastAsia="Liberation Sans" w:hAnsi="Liberation Sans" w:cs="Liberation Sans"/>
+                <w:color w:val="00000A"/>
+                <w:sz w:val="24"/>
+              </w:rPr>
+              <w:t>Program Kerja Pengawasan Tahunan (PKPT) Inspektorat Daerah Kabupaten Sidoarjo Tahun 2020;</w:t>
             </w:r>
             <w:r>
               <w:rPr>
@@ -319,7 +654,7 @@
                 <w:color w:val="00000A"/>
                 <w:sz w:val="24"/>
               </w:rPr>
-              <w:t>${PENUGASAN#1}</w:t>
+              <w:t>Penanggungjawab</w:t>
             </w:r>
           </w:p>
         </w:tc>
@@ -424,7 +759,742 @@
                 <w:color w:val="00000A"/>
                 <w:sz w:val="24"/>
               </w:rPr>
-              <w:t>${PENUGASAN#2}</w:t>
+              <w:t>Anggota</w:t>
+            </w:r>
+          </w:p>
+        </w:tc>
+      </w:tr>
+      <w:tr>
+        <w:trPr>
+          <w:trHeight w:val="329"/>
+        </w:trPr>
+        <w:tc>
+          <w:tcPr>
+            <w:tcW w:w="1526" w:type="dxa"/>
+            <w:vAlign w:val="bottom"/>
+          </w:tcPr>
+          <w:p>
+            <w:r>
+              <w:rPr>
+                <w:rFonts w:ascii="Liberation Sans" w:eastAsia="Liberation Sans" w:hAnsi="Liberation Sans" w:cs="Liberation Sans"/>
+                <w:color w:val="00000A"/>
+                <w:sz w:val="24"/>
+              </w:rPr>
+              <w:t/>
+            </w:r>
+            <w:r>
+              <w:rPr>
+                <w:rFonts w:ascii="Liberation Sans" w:eastAsia="Liberation Sans" w:hAnsi="Liberation Sans" w:cs="Liberation Sans"/>
+                <w:color w:val="00000A"/>
+                <w:sz w:val="24"/>
+              </w:rPr>
+              <w:t xml:space="preserve">   </w:t>
+            </w:r>
+            <w:proofErr w:type="gramEnd"/>
+            <w:r>
+              <w:rPr>
+                <w:rFonts w:ascii="Liberation Sans" w:eastAsia="Liberation Sans" w:hAnsi="Liberation Sans" w:cs="Liberation Sans"/>
+                <w:color w:val="00000A"/>
+                <w:sz w:val="24"/>
+              </w:rPr>
+              <w:t xml:space="preserve">  </w:t>
+            </w:r>
+          </w:p>
+        </w:tc>
+        <w:tc>
+          <w:tcPr>
+            <w:tcW w:w="424" w:type="dxa"/>
+            <w:vAlign w:val="bottom"/>
+          </w:tcPr>
+          <w:p>
+            <w:r>
+              <w:rPr>
+                <w:rFonts w:ascii="Liberation Sans" w:eastAsia="Liberation Sans" w:hAnsi="Liberation Sans" w:cs="Liberation Sans"/>
+                <w:color w:val="00000A"/>
+                <w:sz w:val="24"/>
+              </w:rPr>
+              <w:t>3</w:t>
+            </w:r>
+            <w:r>
+              <w:rPr>
+                <w:rFonts w:ascii="Liberation Sans" w:eastAsia="Liberation Sans" w:hAnsi="Liberation Sans" w:cs="Liberation Sans"/>
+                <w:color w:val="00000A"/>
+                <w:sz w:val="24"/>
+              </w:rPr>
+              <w:t>.</w:t>
+            </w:r>
+          </w:p>
+        </w:tc>
+        <w:tc>
+          <w:tcPr>
+            <w:tcW w:w="4282" w:type="dxa"/>
+            <w:vAlign w:val="bottom"/>
+          </w:tcPr>
+          <w:p>
+            <w:pPr>
+              <w:ind w:right="271"/>
+            </w:pPr>
+            <w:r>
+              <w:rPr>
+                <w:rFonts w:ascii="Liberation Sans" w:eastAsia="Liberation Sans" w:hAnsi="Liberation Sans" w:cs="Liberation Sans"/>
+                <w:color w:val="00000A"/>
+                <w:sz w:val="24"/>
+              </w:rPr>
+              <w:t>Drs. DANIEL S. TODING, M.AP</w:t>
+            </w:r>
+          </w:p>
+        </w:tc>
+        <w:tc>
+          <w:tcPr>
+            <w:tcW w:w="3261" w:type="dxa"/>
+            <w:vAlign w:val="bottom"/>
+          </w:tcPr>
+          <w:p>
+            <w:pPr>
+              <w:ind w:left="-5" w:hanging="10"/>
+              <w:rPr>
+                <w:rFonts w:ascii="Liberation Sans" w:eastAsia="Liberation Sans" w:hAnsi="Liberation Sans" w:cs="Liberation Sans"/>
+                <w:color w:val="00000A"/>
+                <w:sz w:val="24"/>
+              </w:rPr>
+            </w:pPr>
+            <w:r>
+              <w:rPr>
+                <w:rFonts w:ascii="Liberation Sans" w:eastAsia="Liberation Sans" w:hAnsi="Liberation Sans" w:cs="Liberation Sans"/>
+                <w:color w:val="00000A"/>
+                <w:sz w:val="24"/>
+              </w:rPr>
+              <w:t>Pembantu Penanggungjawab</w:t>
+            </w:r>
+          </w:p>
+        </w:tc>
+      </w:tr>
+      <w:tr>
+        <w:trPr>
+          <w:trHeight w:val="329"/>
+        </w:trPr>
+        <w:tc>
+          <w:tcPr>
+            <w:tcW w:w="1526" w:type="dxa"/>
+            <w:vAlign w:val="bottom"/>
+          </w:tcPr>
+          <w:p>
+            <w:r>
+              <w:rPr>
+                <w:rFonts w:ascii="Liberation Sans" w:eastAsia="Liberation Sans" w:hAnsi="Liberation Sans" w:cs="Liberation Sans"/>
+                <w:color w:val="00000A"/>
+                <w:sz w:val="24"/>
+              </w:rPr>
+              <w:t/>
+            </w:r>
+            <w:r>
+              <w:rPr>
+                <w:rFonts w:ascii="Liberation Sans" w:eastAsia="Liberation Sans" w:hAnsi="Liberation Sans" w:cs="Liberation Sans"/>
+                <w:color w:val="00000A"/>
+                <w:sz w:val="24"/>
+              </w:rPr>
+              <w:t xml:space="preserve">   </w:t>
+            </w:r>
+            <w:proofErr w:type="gramEnd"/>
+            <w:r>
+              <w:rPr>
+                <w:rFonts w:ascii="Liberation Sans" w:eastAsia="Liberation Sans" w:hAnsi="Liberation Sans" w:cs="Liberation Sans"/>
+                <w:color w:val="00000A"/>
+                <w:sz w:val="24"/>
+              </w:rPr>
+              <w:t xml:space="preserve">  </w:t>
+            </w:r>
+          </w:p>
+        </w:tc>
+        <w:tc>
+          <w:tcPr>
+            <w:tcW w:w="424" w:type="dxa"/>
+            <w:vAlign w:val="bottom"/>
+          </w:tcPr>
+          <w:p>
+            <w:r>
+              <w:rPr>
+                <w:rFonts w:ascii="Liberation Sans" w:eastAsia="Liberation Sans" w:hAnsi="Liberation Sans" w:cs="Liberation Sans"/>
+                <w:color w:val="00000A"/>
+                <w:sz w:val="24"/>
+              </w:rPr>
+              <w:t>4</w:t>
+            </w:r>
+            <w:r>
+              <w:rPr>
+                <w:rFonts w:ascii="Liberation Sans" w:eastAsia="Liberation Sans" w:hAnsi="Liberation Sans" w:cs="Liberation Sans"/>
+                <w:color w:val="00000A"/>
+                <w:sz w:val="24"/>
+              </w:rPr>
+              <w:t>.</w:t>
+            </w:r>
+          </w:p>
+        </w:tc>
+        <w:tc>
+          <w:tcPr>
+            <w:tcW w:w="4282" w:type="dxa"/>
+            <w:vAlign w:val="bottom"/>
+          </w:tcPr>
+          <w:p>
+            <w:pPr>
+              <w:ind w:right="271"/>
+            </w:pPr>
+            <w:r>
+              <w:rPr>
+                <w:rFonts w:ascii="Liberation Sans" w:eastAsia="Liberation Sans" w:hAnsi="Liberation Sans" w:cs="Liberation Sans"/>
+                <w:color w:val="00000A"/>
+                <w:sz w:val="24"/>
+              </w:rPr>
+              <w:t>HARI SUSANTO, S.Sos, MM</w:t>
+            </w:r>
+          </w:p>
+        </w:tc>
+        <w:tc>
+          <w:tcPr>
+            <w:tcW w:w="3261" w:type="dxa"/>
+            <w:vAlign w:val="bottom"/>
+          </w:tcPr>
+          <w:p>
+            <w:pPr>
+              <w:ind w:left="-5" w:hanging="10"/>
+              <w:rPr>
+                <w:rFonts w:ascii="Liberation Sans" w:eastAsia="Liberation Sans" w:hAnsi="Liberation Sans" w:cs="Liberation Sans"/>
+                <w:color w:val="00000A"/>
+                <w:sz w:val="24"/>
+              </w:rPr>
+            </w:pPr>
+            <w:r>
+              <w:rPr>
+                <w:rFonts w:ascii="Liberation Sans" w:eastAsia="Liberation Sans" w:hAnsi="Liberation Sans" w:cs="Liberation Sans"/>
+                <w:color w:val="00000A"/>
+                <w:sz w:val="24"/>
+              </w:rPr>
+              <w:t>Pengendali Mutu</w:t>
+            </w:r>
+          </w:p>
+        </w:tc>
+      </w:tr>
+      <w:tr>
+        <w:trPr>
+          <w:trHeight w:val="329"/>
+        </w:trPr>
+        <w:tc>
+          <w:tcPr>
+            <w:tcW w:w="1526" w:type="dxa"/>
+            <w:vAlign w:val="bottom"/>
+          </w:tcPr>
+          <w:p>
+            <w:r>
+              <w:rPr>
+                <w:rFonts w:ascii="Liberation Sans" w:eastAsia="Liberation Sans" w:hAnsi="Liberation Sans" w:cs="Liberation Sans"/>
+                <w:color w:val="00000A"/>
+                <w:sz w:val="24"/>
+              </w:rPr>
+              <w:t/>
+            </w:r>
+            <w:r>
+              <w:rPr>
+                <w:rFonts w:ascii="Liberation Sans" w:eastAsia="Liberation Sans" w:hAnsi="Liberation Sans" w:cs="Liberation Sans"/>
+                <w:color w:val="00000A"/>
+                <w:sz w:val="24"/>
+              </w:rPr>
+              <w:t xml:space="preserve">   </w:t>
+            </w:r>
+            <w:proofErr w:type="gramEnd"/>
+            <w:r>
+              <w:rPr>
+                <w:rFonts w:ascii="Liberation Sans" w:eastAsia="Liberation Sans" w:hAnsi="Liberation Sans" w:cs="Liberation Sans"/>
+                <w:color w:val="00000A"/>
+                <w:sz w:val="24"/>
+              </w:rPr>
+              <w:t xml:space="preserve">  </w:t>
+            </w:r>
+          </w:p>
+        </w:tc>
+        <w:tc>
+          <w:tcPr>
+            <w:tcW w:w="424" w:type="dxa"/>
+            <w:vAlign w:val="bottom"/>
+          </w:tcPr>
+          <w:p>
+            <w:r>
+              <w:rPr>
+                <w:rFonts w:ascii="Liberation Sans" w:eastAsia="Liberation Sans" w:hAnsi="Liberation Sans" w:cs="Liberation Sans"/>
+                <w:color w:val="00000A"/>
+                <w:sz w:val="24"/>
+              </w:rPr>
+              <w:t>5</w:t>
+            </w:r>
+            <w:r>
+              <w:rPr>
+                <w:rFonts w:ascii="Liberation Sans" w:eastAsia="Liberation Sans" w:hAnsi="Liberation Sans" w:cs="Liberation Sans"/>
+                <w:color w:val="00000A"/>
+                <w:sz w:val="24"/>
+              </w:rPr>
+              <w:t>.</w:t>
+            </w:r>
+          </w:p>
+        </w:tc>
+        <w:tc>
+          <w:tcPr>
+            <w:tcW w:w="4282" w:type="dxa"/>
+            <w:vAlign w:val="bottom"/>
+          </w:tcPr>
+          <w:p>
+            <w:pPr>
+              <w:ind w:right="271"/>
+            </w:pPr>
+            <w:r>
+              <w:rPr>
+                <w:rFonts w:ascii="Liberation Sans" w:eastAsia="Liberation Sans" w:hAnsi="Liberation Sans" w:cs="Liberation Sans"/>
+                <w:color w:val="00000A"/>
+                <w:sz w:val="24"/>
+              </w:rPr>
+              <w:t>MOCH. ARTFIANDO, SH</w:t>
+            </w:r>
+          </w:p>
+        </w:tc>
+        <w:tc>
+          <w:tcPr>
+            <w:tcW w:w="3261" w:type="dxa"/>
+            <w:vAlign w:val="bottom"/>
+          </w:tcPr>
+          <w:p>
+            <w:pPr>
+              <w:ind w:left="-5" w:hanging="10"/>
+              <w:rPr>
+                <w:rFonts w:ascii="Liberation Sans" w:eastAsia="Liberation Sans" w:hAnsi="Liberation Sans" w:cs="Liberation Sans"/>
+                <w:color w:val="00000A"/>
+                <w:sz w:val="24"/>
+              </w:rPr>
+            </w:pPr>
+            <w:r>
+              <w:rPr>
+                <w:rFonts w:ascii="Liberation Sans" w:eastAsia="Liberation Sans" w:hAnsi="Liberation Sans" w:cs="Liberation Sans"/>
+                <w:color w:val="00000A"/>
+                <w:sz w:val="24"/>
+              </w:rPr>
+              <w:t>Anggota</w:t>
+            </w:r>
+          </w:p>
+        </w:tc>
+      </w:tr>
+      <w:tr>
+        <w:trPr>
+          <w:trHeight w:val="329"/>
+        </w:trPr>
+        <w:tc>
+          <w:tcPr>
+            <w:tcW w:w="1526" w:type="dxa"/>
+            <w:vAlign w:val="bottom"/>
+          </w:tcPr>
+          <w:p>
+            <w:r>
+              <w:rPr>
+                <w:rFonts w:ascii="Liberation Sans" w:eastAsia="Liberation Sans" w:hAnsi="Liberation Sans" w:cs="Liberation Sans"/>
+                <w:color w:val="00000A"/>
+                <w:sz w:val="24"/>
+              </w:rPr>
+              <w:t/>
+            </w:r>
+            <w:r>
+              <w:rPr>
+                <w:rFonts w:ascii="Liberation Sans" w:eastAsia="Liberation Sans" w:hAnsi="Liberation Sans" w:cs="Liberation Sans"/>
+                <w:color w:val="00000A"/>
+                <w:sz w:val="24"/>
+              </w:rPr>
+              <w:t xml:space="preserve">   </w:t>
+            </w:r>
+            <w:proofErr w:type="gramEnd"/>
+            <w:r>
+              <w:rPr>
+                <w:rFonts w:ascii="Liberation Sans" w:eastAsia="Liberation Sans" w:hAnsi="Liberation Sans" w:cs="Liberation Sans"/>
+                <w:color w:val="00000A"/>
+                <w:sz w:val="24"/>
+              </w:rPr>
+              <w:t xml:space="preserve">  </w:t>
+            </w:r>
+          </w:p>
+        </w:tc>
+        <w:tc>
+          <w:tcPr>
+            <w:tcW w:w="424" w:type="dxa"/>
+            <w:vAlign w:val="bottom"/>
+          </w:tcPr>
+          <w:p>
+            <w:r>
+              <w:rPr>
+                <w:rFonts w:ascii="Liberation Sans" w:eastAsia="Liberation Sans" w:hAnsi="Liberation Sans" w:cs="Liberation Sans"/>
+                <w:color w:val="00000A"/>
+                <w:sz w:val="24"/>
+              </w:rPr>
+              <w:t>6</w:t>
+            </w:r>
+            <w:r>
+              <w:rPr>
+                <w:rFonts w:ascii="Liberation Sans" w:eastAsia="Liberation Sans" w:hAnsi="Liberation Sans" w:cs="Liberation Sans"/>
+                <w:color w:val="00000A"/>
+                <w:sz w:val="24"/>
+              </w:rPr>
+              <w:t>.</w:t>
+            </w:r>
+          </w:p>
+        </w:tc>
+        <w:tc>
+          <w:tcPr>
+            <w:tcW w:w="4282" w:type="dxa"/>
+            <w:vAlign w:val="bottom"/>
+          </w:tcPr>
+          <w:p>
+            <w:pPr>
+              <w:ind w:right="271"/>
+            </w:pPr>
+            <w:r>
+              <w:rPr>
+                <w:rFonts w:ascii="Liberation Sans" w:eastAsia="Liberation Sans" w:hAnsi="Liberation Sans" w:cs="Liberation Sans"/>
+                <w:color w:val="00000A"/>
+                <w:sz w:val="24"/>
+              </w:rPr>
+              <w:t>YUANITA HASTOWO, A.Md</w:t>
+            </w:r>
+          </w:p>
+        </w:tc>
+        <w:tc>
+          <w:tcPr>
+            <w:tcW w:w="3261" w:type="dxa"/>
+            <w:vAlign w:val="bottom"/>
+          </w:tcPr>
+          <w:p>
+            <w:pPr>
+              <w:ind w:left="-5" w:hanging="10"/>
+              <w:rPr>
+                <w:rFonts w:ascii="Liberation Sans" w:eastAsia="Liberation Sans" w:hAnsi="Liberation Sans" w:cs="Liberation Sans"/>
+                <w:color w:val="00000A"/>
+                <w:sz w:val="24"/>
+              </w:rPr>
+            </w:pPr>
+            <w:r>
+              <w:rPr>
+                <w:rFonts w:ascii="Liberation Sans" w:eastAsia="Liberation Sans" w:hAnsi="Liberation Sans" w:cs="Liberation Sans"/>
+                <w:color w:val="00000A"/>
+                <w:sz w:val="24"/>
+              </w:rPr>
+              <w:t>Pengendali Teknis</w:t>
+            </w:r>
+          </w:p>
+        </w:tc>
+      </w:tr>
+      <w:tr>
+        <w:trPr>
+          <w:trHeight w:val="329"/>
+        </w:trPr>
+        <w:tc>
+          <w:tcPr>
+            <w:tcW w:w="1526" w:type="dxa"/>
+            <w:vAlign w:val="bottom"/>
+          </w:tcPr>
+          <w:p>
+            <w:r>
+              <w:rPr>
+                <w:rFonts w:ascii="Liberation Sans" w:eastAsia="Liberation Sans" w:hAnsi="Liberation Sans" w:cs="Liberation Sans"/>
+                <w:color w:val="00000A"/>
+                <w:sz w:val="24"/>
+              </w:rPr>
+              <w:t/>
+            </w:r>
+            <w:r>
+              <w:rPr>
+                <w:rFonts w:ascii="Liberation Sans" w:eastAsia="Liberation Sans" w:hAnsi="Liberation Sans" w:cs="Liberation Sans"/>
+                <w:color w:val="00000A"/>
+                <w:sz w:val="24"/>
+              </w:rPr>
+              <w:t xml:space="preserve">   </w:t>
+            </w:r>
+            <w:proofErr w:type="gramEnd"/>
+            <w:r>
+              <w:rPr>
+                <w:rFonts w:ascii="Liberation Sans" w:eastAsia="Liberation Sans" w:hAnsi="Liberation Sans" w:cs="Liberation Sans"/>
+                <w:color w:val="00000A"/>
+                <w:sz w:val="24"/>
+              </w:rPr>
+              <w:t xml:space="preserve">  </w:t>
+            </w:r>
+          </w:p>
+        </w:tc>
+        <w:tc>
+          <w:tcPr>
+            <w:tcW w:w="424" w:type="dxa"/>
+            <w:vAlign w:val="bottom"/>
+          </w:tcPr>
+          <w:p>
+            <w:r>
+              <w:rPr>
+                <w:rFonts w:ascii="Liberation Sans" w:eastAsia="Liberation Sans" w:hAnsi="Liberation Sans" w:cs="Liberation Sans"/>
+                <w:color w:val="00000A"/>
+                <w:sz w:val="24"/>
+              </w:rPr>
+              <w:t>7</w:t>
+            </w:r>
+            <w:r>
+              <w:rPr>
+                <w:rFonts w:ascii="Liberation Sans" w:eastAsia="Liberation Sans" w:hAnsi="Liberation Sans" w:cs="Liberation Sans"/>
+                <w:color w:val="00000A"/>
+                <w:sz w:val="24"/>
+              </w:rPr>
+              <w:t>.</w:t>
+            </w:r>
+          </w:p>
+        </w:tc>
+        <w:tc>
+          <w:tcPr>
+            <w:tcW w:w="4282" w:type="dxa"/>
+            <w:vAlign w:val="bottom"/>
+          </w:tcPr>
+          <w:p>
+            <w:pPr>
+              <w:ind w:right="271"/>
+            </w:pPr>
+            <w:r>
+              <w:rPr>
+                <w:rFonts w:ascii="Liberation Sans" w:eastAsia="Liberation Sans" w:hAnsi="Liberation Sans" w:cs="Liberation Sans"/>
+                <w:color w:val="00000A"/>
+                <w:sz w:val="24"/>
+              </w:rPr>
+              <w:t>dilla</w:t>
+            </w:r>
+          </w:p>
+        </w:tc>
+        <w:tc>
+          <w:tcPr>
+            <w:tcW w:w="3261" w:type="dxa"/>
+            <w:vAlign w:val="bottom"/>
+          </w:tcPr>
+          <w:p>
+            <w:pPr>
+              <w:ind w:left="-5" w:hanging="10"/>
+              <w:rPr>
+                <w:rFonts w:ascii="Liberation Sans" w:eastAsia="Liberation Sans" w:hAnsi="Liberation Sans" w:cs="Liberation Sans"/>
+                <w:color w:val="00000A"/>
+                <w:sz w:val="24"/>
+              </w:rPr>
+            </w:pPr>
+            <w:r>
+              <w:rPr>
+                <w:rFonts w:ascii="Liberation Sans" w:eastAsia="Liberation Sans" w:hAnsi="Liberation Sans" w:cs="Liberation Sans"/>
+                <w:color w:val="00000A"/>
+                <w:sz w:val="24"/>
+              </w:rPr>
+              <w:t>Ketua Tim</w:t>
+            </w:r>
+          </w:p>
+        </w:tc>
+      </w:tr>
+      <w:tr>
+        <w:trPr>
+          <w:trHeight w:val="329"/>
+        </w:trPr>
+        <w:tc>
+          <w:tcPr>
+            <w:tcW w:w="1526" w:type="dxa"/>
+            <w:vAlign w:val="bottom"/>
+          </w:tcPr>
+          <w:p>
+            <w:r>
+              <w:rPr>
+                <w:rFonts w:ascii="Liberation Sans" w:eastAsia="Liberation Sans" w:hAnsi="Liberation Sans" w:cs="Liberation Sans"/>
+                <w:color w:val="00000A"/>
+                <w:sz w:val="24"/>
+              </w:rPr>
+              <w:t/>
+            </w:r>
+            <w:r>
+              <w:rPr>
+                <w:rFonts w:ascii="Liberation Sans" w:eastAsia="Liberation Sans" w:hAnsi="Liberation Sans" w:cs="Liberation Sans"/>
+                <w:color w:val="00000A"/>
+                <w:sz w:val="24"/>
+              </w:rPr>
+              <w:t xml:space="preserve">   </w:t>
+            </w:r>
+            <w:proofErr w:type="gramEnd"/>
+            <w:r>
+              <w:rPr>
+                <w:rFonts w:ascii="Liberation Sans" w:eastAsia="Liberation Sans" w:hAnsi="Liberation Sans" w:cs="Liberation Sans"/>
+                <w:color w:val="00000A"/>
+                <w:sz w:val="24"/>
+              </w:rPr>
+              <w:t xml:space="preserve">  </w:t>
+            </w:r>
+          </w:p>
+        </w:tc>
+        <w:tc>
+          <w:tcPr>
+            <w:tcW w:w="424" w:type="dxa"/>
+            <w:vAlign w:val="bottom"/>
+          </w:tcPr>
+          <w:p>
+            <w:r>
+              <w:rPr>
+                <w:rFonts w:ascii="Liberation Sans" w:eastAsia="Liberation Sans" w:hAnsi="Liberation Sans" w:cs="Liberation Sans"/>
+                <w:color w:val="00000A"/>
+                <w:sz w:val="24"/>
+              </w:rPr>
+              <w:t>8</w:t>
+            </w:r>
+            <w:r>
+              <w:rPr>
+                <w:rFonts w:ascii="Liberation Sans" w:eastAsia="Liberation Sans" w:hAnsi="Liberation Sans" w:cs="Liberation Sans"/>
+                <w:color w:val="00000A"/>
+                <w:sz w:val="24"/>
+              </w:rPr>
+              <w:t>.</w:t>
+            </w:r>
+          </w:p>
+        </w:tc>
+        <w:tc>
+          <w:tcPr>
+            <w:tcW w:w="4282" w:type="dxa"/>
+            <w:vAlign w:val="bottom"/>
+          </w:tcPr>
+          <w:p>
+            <w:pPr>
+              <w:ind w:right="271"/>
+            </w:pPr>
+            <w:r>
+              <w:rPr>
+                <w:rFonts w:ascii="Liberation Sans" w:eastAsia="Liberation Sans" w:hAnsi="Liberation Sans" w:cs="Liberation Sans"/>
+                <w:color w:val="00000A"/>
+                <w:sz w:val="24"/>
+              </w:rPr>
+              <w:t>sindy</w:t>
+            </w:r>
+          </w:p>
+        </w:tc>
+        <w:tc>
+          <w:tcPr>
+            <w:tcW w:w="3261" w:type="dxa"/>
+            <w:vAlign w:val="bottom"/>
+          </w:tcPr>
+          <w:p>
+            <w:pPr>
+              <w:ind w:left="-5" w:hanging="10"/>
+              <w:rPr>
+                <w:rFonts w:ascii="Liberation Sans" w:eastAsia="Liberation Sans" w:hAnsi="Liberation Sans" w:cs="Liberation Sans"/>
+                <w:color w:val="00000A"/>
+                <w:sz w:val="24"/>
+              </w:rPr>
+            </w:pPr>
+            <w:r>
+              <w:rPr>
+                <w:rFonts w:ascii="Liberation Sans" w:eastAsia="Liberation Sans" w:hAnsi="Liberation Sans" w:cs="Liberation Sans"/>
+                <w:color w:val="00000A"/>
+                <w:sz w:val="24"/>
+              </w:rPr>
+              <w:t>Anggota</w:t>
+            </w:r>
+          </w:p>
+        </w:tc>
+      </w:tr>
+      <w:tr>
+        <w:trPr>
+          <w:trHeight w:val="329"/>
+        </w:trPr>
+        <w:tc>
+          <w:tcPr>
+            <w:tcW w:w="1526" w:type="dxa"/>
+            <w:vAlign w:val="bottom"/>
+          </w:tcPr>
+          <w:p>
+            <w:r>
+              <w:rPr>
+                <w:rFonts w:ascii="Liberation Sans" w:eastAsia="Liberation Sans" w:hAnsi="Liberation Sans" w:cs="Liberation Sans"/>
+                <w:color w:val="00000A"/>
+                <w:sz w:val="24"/>
+              </w:rPr>
+              <w:t/>
+            </w:r>
+            <w:r>
+              <w:rPr>
+                <w:rFonts w:ascii="Liberation Sans" w:eastAsia="Liberation Sans" w:hAnsi="Liberation Sans" w:cs="Liberation Sans"/>
+                <w:color w:val="00000A"/>
+                <w:sz w:val="24"/>
+              </w:rPr>
+              <w:t xml:space="preserve">   </w:t>
+            </w:r>
+            <w:proofErr w:type="gramEnd"/>
+            <w:r>
+              <w:rPr>
+                <w:rFonts w:ascii="Liberation Sans" w:eastAsia="Liberation Sans" w:hAnsi="Liberation Sans" w:cs="Liberation Sans"/>
+                <w:color w:val="00000A"/>
+                <w:sz w:val="24"/>
+              </w:rPr>
+              <w:t xml:space="preserve">  </w:t>
+            </w:r>
+          </w:p>
+        </w:tc>
+        <w:tc>
+          <w:tcPr>
+            <w:tcW w:w="424" w:type="dxa"/>
+            <w:vAlign w:val="bottom"/>
+          </w:tcPr>
+          <w:p>
+            <w:r>
+              <w:rPr>
+                <w:rFonts w:ascii="Liberation Sans" w:eastAsia="Liberation Sans" w:hAnsi="Liberation Sans" w:cs="Liberation Sans"/>
+                <w:color w:val="00000A"/>
+                <w:sz w:val="24"/>
+              </w:rPr>
+              <w:t>9</w:t>
+            </w:r>
+            <w:r>
+              <w:rPr>
+                <w:rFonts w:ascii="Liberation Sans" w:eastAsia="Liberation Sans" w:hAnsi="Liberation Sans" w:cs="Liberation Sans"/>
+                <w:color w:val="00000A"/>
+                <w:sz w:val="24"/>
+              </w:rPr>
+              <w:t>.</w:t>
+            </w:r>
+          </w:p>
+        </w:tc>
+        <w:tc>
+          <w:tcPr>
+            <w:tcW w:w="4282" w:type="dxa"/>
+            <w:vAlign w:val="bottom"/>
+          </w:tcPr>
+          <w:p>
+            <w:pPr>
+              <w:ind w:right="271"/>
+            </w:pPr>
+            <w:r>
+              <w:rPr>
+                <w:rFonts w:ascii="Liberation Sans" w:eastAsia="Liberation Sans" w:hAnsi="Liberation Sans" w:cs="Liberation Sans"/>
+                <w:color w:val="00000A"/>
+                <w:sz w:val="24"/>
+              </w:rPr>
+              <w:t>tari</w:t>
+            </w:r>
+          </w:p>
+        </w:tc>
+        <w:tc>
+          <w:tcPr>
+            <w:tcW w:w="3261" w:type="dxa"/>
+            <w:vAlign w:val="bottom"/>
+          </w:tcPr>
+          <w:p>
+            <w:pPr>
+              <w:ind w:left="-5" w:hanging="10"/>
+              <w:rPr>
+                <w:rFonts w:ascii="Liberation Sans" w:eastAsia="Liberation Sans" w:hAnsi="Liberation Sans" w:cs="Liberation Sans"/>
+                <w:color w:val="00000A"/>
+                <w:sz w:val="24"/>
+              </w:rPr>
+            </w:pPr>
+            <w:r>
+              <w:rPr>
+                <w:rFonts w:ascii="Liberation Sans" w:eastAsia="Liberation Sans" w:hAnsi="Liberation Sans" w:cs="Liberation Sans"/>
+                <w:color w:val="00000A"/>
+                <w:sz w:val="24"/>
+              </w:rPr>
+              <w:t>Anggota</w:t>
             </w:r>
           </w:p>
         </w:tc>
@@ -459,7 +1529,11 @@
           <w:color w:val="00000A"/>
           <w:sz w:val="24"/>
         </w:rPr>
-        <w:t>isi dari spt</w:t>
+        <w:t>Untuk melaksanakan Monitoring Pengelolaan Keuangan Desa di desa wilayah Kecamatan Balongbendo Kabupaten Sidoarjo. 
+Jangka waktu monitoring selama 7 (tujuh) hari kerja pada periode tanggal 1 s.d 9 Februari 2021.
+Kepada pihak-pihak yang bersangkutan diminta kesediaannya untuk memberikan
+bantuan serta keterangan-keterangan yang diperlukan guna kelancaran dalam
+penyelesaian tugas yang dimaksud.</w:t>
       </w:r>
     </w:p>
     <w:p>
@@ -512,7 +1586,7 @@
           <w:rFonts w:ascii="Liberation Sans" w:eastAsia="Liberation Sans" w:hAnsi="Liberation Sans" w:cs="Liberation Sans"/>
           <w:sz w:val="24"/>
         </w:rPr>
-        <w:t>29 July 2021</w:t>
+        <w:t>31 July 2021</w:t>
       </w:r>
     </w:p>
     <w:p>

</xml_diff>

<commit_message>
menambahkan C_penugasanspt, view_penugasan_spt, filter penugasan_spt, modifikasi spt
</commit_message>
<xml_diff>
--- a/storage/SPT.docx
+++ b/storage/SPT.docx
@@ -32,7 +32,6 @@
         </w:rPr>
       </w:pPr>
       <w:proofErr w:type="spellStart"/>
-      <w:proofErr w:type="gramStart"/>
       <w:r>
         <w:rPr>
           <w:rFonts w:ascii="Liberation Sans" w:eastAsia="Liberation Sans" w:hAnsi="Liberation Sans" w:cs="Liberation Sans"/>
@@ -48,16 +47,7 @@
           <w:color w:val="00000A"/>
           <w:sz w:val="24"/>
         </w:rPr>
-        <w:t xml:space="preserve"> :</w:t>
-      </w:r>
-      <w:proofErr w:type="gramEnd"/>
-      <w:r>
-        <w:rPr>
-          <w:rFonts w:ascii="Liberation Sans" w:eastAsia="Liberation Sans" w:hAnsi="Liberation Sans" w:cs="Liberation Sans"/>
-          <w:color w:val="00000A"/>
-          <w:sz w:val="24"/>
-        </w:rPr>
-        <w:t xml:space="preserve"> </w:t>
+        <w:t xml:space="preserve"> : </w:t>
       </w:r>
       <w:r>
         <w:rPr>
@@ -255,173 +245,6 @@
           </w:p>
         </w:tc>
       </w:tr>
-      <w:tr>
-        <w:trPr>
-          <w:trHeight w:val="316"/>
-        </w:trPr>
-        <w:tc>
-          <w:tcPr>
-            <w:tcW w:w="1526" w:type="dxa"/>
-          </w:tcPr>
-          <w:bookmarkEnd w:id="0"/>
-          <w:p>
-            <w:pPr>
-              <w:tabs>
-                <w:tab w:val="center" w:pos="1133"/>
-              </w:tabs>
-            </w:pPr>
-            <w:r>
-              <w:rPr>
-                <w:rFonts w:ascii="Liberation Sans" w:eastAsia="Liberation Sans" w:hAnsi="Liberation Sans" w:cs="Liberation Sans"/>
-                <w:color w:val="00000A"/>
-                <w:sz w:val="24"/>
-              </w:rPr>
-              <w:t/>
-            </w:r>
-          </w:p>
-        </w:tc>
-        <w:tc>
-          <w:tcPr>
-            <w:tcW w:w="424" w:type="dxa"/>
-          </w:tcPr>
-          <w:p>
-            <w:pPr>
-              <w:rPr>
-                <w:rFonts w:ascii="Liberation Sans" w:hAnsi="Liberation Sans" w:cs="Liberation Sans"/>
-                <w:sz w:val="24"/>
-                <w:szCs w:val="24"/>
-              </w:rPr>
-            </w:pPr>
-            <w:r>
-              <w:rPr>
-                <w:rFonts w:ascii="Liberation Sans" w:hAnsi="Liberation Sans" w:cs="Liberation Sans"/>
-                <w:sz w:val="24"/>
-                <w:szCs w:val="24"/>
-              </w:rPr>
-              <w:t>3</w:t>
-            </w:r>
-            <w:r>
-              <w:rPr>
-                <w:rFonts w:ascii="Liberation Sans" w:hAnsi="Liberation Sans" w:cs="Liberation Sans"/>
-                <w:sz w:val="24"/>
-                <w:szCs w:val="24"/>
-              </w:rPr>
-              <w:t>.</w:t>
-            </w:r>
-          </w:p>
-        </w:tc>
-        <w:tc>
-          <w:tcPr>
-            <w:tcW w:w="7429" w:type="dxa"/>
-          </w:tcPr>
-          <w:p>
-            <w:pPr>
-              <w:jc w:val="both"/>
-            </w:pPr>
-            <w:r>
-              <w:rPr>
-                <w:rFonts w:ascii="Liberation Sans" w:eastAsia="Liberation Sans" w:hAnsi="Liberation Sans" w:cs="Liberation Sans"/>
-                <w:color w:val="00000A"/>
-                <w:sz w:val="24"/>
-              </w:rPr>
-              <w:t>Peraturan Menteri Dalam Negeri Nomor 23 Tahun 2020 tentang
-Perencanaan Pembinaan dan Pengawasan Pemerintahan Daerah
-Tahun 2021;</w:t>
-            </w:r>
-            <w:r>
-              <w:rPr>
-                <w:rFonts w:ascii="Liberation Sans" w:eastAsia="Liberation Sans" w:hAnsi="Liberation Sans" w:cs="Liberation Sans"/>
-                <w:color w:val="00000A"/>
-                <w:sz w:val="24"/>
-              </w:rPr>
-              <w:t xml:space="preserve"> </w:t>
-            </w:r>
-          </w:p>
-        </w:tc>
-      </w:tr>
-      <w:tr>
-        <w:trPr>
-          <w:trHeight w:val="316"/>
-        </w:trPr>
-        <w:tc>
-          <w:tcPr>
-            <w:tcW w:w="1526" w:type="dxa"/>
-          </w:tcPr>
-          <w:bookmarkEnd w:id="0"/>
-          <w:p>
-            <w:pPr>
-              <w:tabs>
-                <w:tab w:val="center" w:pos="1133"/>
-              </w:tabs>
-            </w:pPr>
-            <w:r>
-              <w:rPr>
-                <w:rFonts w:ascii="Liberation Sans" w:eastAsia="Liberation Sans" w:hAnsi="Liberation Sans" w:cs="Liberation Sans"/>
-                <w:color w:val="00000A"/>
-                <w:sz w:val="24"/>
-              </w:rPr>
-              <w:t/>
-            </w:r>
-          </w:p>
-        </w:tc>
-        <w:tc>
-          <w:tcPr>
-            <w:tcW w:w="424" w:type="dxa"/>
-          </w:tcPr>
-          <w:p>
-            <w:pPr>
-              <w:rPr>
-                <w:rFonts w:ascii="Liberation Sans" w:hAnsi="Liberation Sans" w:cs="Liberation Sans"/>
-                <w:sz w:val="24"/>
-                <w:szCs w:val="24"/>
-              </w:rPr>
-            </w:pPr>
-            <w:r>
-              <w:rPr>
-                <w:rFonts w:ascii="Liberation Sans" w:hAnsi="Liberation Sans" w:cs="Liberation Sans"/>
-                <w:sz w:val="24"/>
-                <w:szCs w:val="24"/>
-              </w:rPr>
-              <w:t>4</w:t>
-            </w:r>
-            <w:r>
-              <w:rPr>
-                <w:rFonts w:ascii="Liberation Sans" w:hAnsi="Liberation Sans" w:cs="Liberation Sans"/>
-                <w:sz w:val="24"/>
-                <w:szCs w:val="24"/>
-              </w:rPr>
-              <w:t>.</w:t>
-            </w:r>
-          </w:p>
-        </w:tc>
-        <w:tc>
-          <w:tcPr>
-            <w:tcW w:w="7429" w:type="dxa"/>
-          </w:tcPr>
-          <w:p>
-            <w:pPr>
-              <w:jc w:val="both"/>
-            </w:pPr>
-            <w:r>
-              <w:rPr>
-                <w:rFonts w:ascii="Liberation Sans" w:eastAsia="Liberation Sans" w:hAnsi="Liberation Sans" w:cs="Liberation Sans"/>
-                <w:color w:val="00000A"/>
-                <w:sz w:val="24"/>
-              </w:rPr>
-              <w:t>Program Kerja Pengawasan Tahunan (PKPT) Inspektorat Daerah
-Kabupaten Sidoarjo Tahun 2021;</w:t>
-            </w:r>
-            <w:r>
-              <w:rPr>
-                <w:rFonts w:ascii="Liberation Sans" w:eastAsia="Liberation Sans" w:hAnsi="Liberation Sans" w:cs="Liberation Sans"/>
-                <w:color w:val="00000A"/>
-                <w:sz w:val="24"/>
-              </w:rPr>
-              <w:t xml:space="preserve"> </w:t>
-            </w:r>
-          </w:p>
-        </w:tc>
-      </w:tr>
     </w:tbl>
     <w:p>
       <w:pPr>
@@ -446,7 +269,6 @@
           <w:sz w:val="24"/>
         </w:rPr>
       </w:pPr>
-      <w:proofErr w:type="gramStart"/>
       <w:r>
         <w:rPr>
           <w:rFonts w:ascii="Liberation Sans" w:eastAsia="Liberation Sans" w:hAnsi="Liberation Sans" w:cs="Liberation Sans"/>
@@ -456,7 +278,6 @@
         </w:rPr>
         <w:t>MENUGASKAN :</w:t>
       </w:r>
-      <w:proofErr w:type="gramEnd"/>
     </w:p>
     <w:tbl>
       <w:tblPr>
@@ -496,16 +317,7 @@
                 <w:color w:val="00000A"/>
                 <w:sz w:val="24"/>
               </w:rPr>
-              <w:t xml:space="preserve">   </w:t>
-            </w:r>
-            <w:proofErr w:type="gramEnd"/>
-            <w:r>
-              <w:rPr>
-                <w:rFonts w:ascii="Liberation Sans" w:eastAsia="Liberation Sans" w:hAnsi="Liberation Sans" w:cs="Liberation Sans"/>
-                <w:color w:val="00000A"/>
-                <w:sz w:val="24"/>
-              </w:rPr>
-              <w:t xml:space="preserve">  </w:t>
+              <w:t xml:space="preserve">     </w:t>
             </w:r>
           </w:p>
         </w:tc>
@@ -601,16 +413,7 @@
                 <w:color w:val="00000A"/>
                 <w:sz w:val="24"/>
               </w:rPr>
-              <w:t xml:space="preserve">   </w:t>
-            </w:r>
-            <w:proofErr w:type="gramEnd"/>
-            <w:r>
-              <w:rPr>
-                <w:rFonts w:ascii="Liberation Sans" w:eastAsia="Liberation Sans" w:hAnsi="Liberation Sans" w:cs="Liberation Sans"/>
-                <w:color w:val="00000A"/>
-                <w:sz w:val="24"/>
-              </w:rPr>
-              <w:t xml:space="preserve">  </w:t>
+              <w:t xml:space="preserve">     </w:t>
             </w:r>
           </w:p>
         </w:tc>
@@ -706,16 +509,7 @@
                 <w:color w:val="00000A"/>
                 <w:sz w:val="24"/>
               </w:rPr>
-              <w:t xml:space="preserve">   </w:t>
-            </w:r>
-            <w:proofErr w:type="gramEnd"/>
-            <w:r>
-              <w:rPr>
-                <w:rFonts w:ascii="Liberation Sans" w:eastAsia="Liberation Sans" w:hAnsi="Liberation Sans" w:cs="Liberation Sans"/>
-                <w:color w:val="00000A"/>
-                <w:sz w:val="24"/>
-              </w:rPr>
-              <w:t xml:space="preserve">  </w:t>
+              <w:t xml:space="preserve">     </w:t>
             </w:r>
           </w:p>
         </w:tc>
@@ -758,7 +552,7 @@
                 <w:color w:val="00000A"/>
                 <w:sz w:val="24"/>
               </w:rPr>
-              <w:t>HARI SUSANTO, S.Sos, MM</w:t>
+              <w:t>MOCH. ARTFIANDO, SH</w:t>
             </w:r>
           </w:p>
         </w:tc>
@@ -782,7 +576,7 @@
                 <w:color w:val="00000A"/>
                 <w:sz w:val="24"/>
               </w:rPr>
-              <w:t>Pengendali Mutu</w:t>
+              <w:t>Pengendali Teknis</w:t>
             </w:r>
           </w:p>
         </w:tc>
@@ -849,16 +643,7 @@
                 <w:color w:val="00000A"/>
                 <w:sz w:val="24"/>
               </w:rPr>
-              <w:t xml:space="preserve">  </w:t>
-            </w:r>
-            <w:proofErr w:type="gramStart"/>
-            <w:r>
-              <w:rPr>
-                <w:rFonts w:ascii="Liberation Sans" w:eastAsia="Liberation Sans" w:hAnsi="Liberation Sans" w:cs="Liberation Sans"/>
-                <w:color w:val="00000A"/>
-                <w:sz w:val="24"/>
-              </w:rPr>
-              <w:t xml:space="preserve">  </w:t>
+              <w:t xml:space="preserve">    </w:t>
             </w:r>
             <w:r>
               <w:rPr>
@@ -868,7 +653,6 @@
               </w:rPr>
               <w:t>:</w:t>
             </w:r>
-            <w:proofErr w:type="gramEnd"/>
           </w:p>
         </w:tc>
         <w:tc>
@@ -891,27 +675,55 @@
                 <w:color w:val="00000A"/>
                 <w:sz w:val="24"/>
               </w:rPr>
-              <w:t>Untuk melaksanakan Monitoring Pengelolaan Keuangan Desa di desa wilayah
-Kecamatan Balongbendo Kabupaten Sidoarjo. 
-Jangka waktu monitoring selama 7 (tujuh) hari kerja pada periode tanggal 1 s.d 9
-Februari 2021.</w:t>
+              <w:t>melaksanakan Monitoring Pengelolaan Keuangan Desa di desa wilayah Kecamatan Balongbendo Kabupaten Sidoarjo.</w:t>
+            </w:r>
+          </w:p>
+        </w:tc>
+      </w:tr>
+      <w:tr>
+        <w:trPr>
+          <w:trHeight w:val="329"/>
+        </w:trPr>
+        <w:tc>
+          <w:tcPr>
+            <w:tcW w:w="1555" w:type="dxa"/>
+          </w:tcPr>
+          <w:p>
+            <w:pPr>
+              <w:rPr>
+                <w:rFonts w:ascii="Liberation Sans" w:eastAsia="Liberation Sans" w:hAnsi="Liberation Sans" w:cs="Liberation Sans"/>
+                <w:color w:val="00000A"/>
+                <w:sz w:val="24"/>
+              </w:rPr>
+            </w:pPr>
+          </w:p>
+        </w:tc>
+        <w:tc>
+          <w:tcPr>
+            <w:tcW w:w="7938" w:type="dxa"/>
+          </w:tcPr>
+          <w:p>
+            <w:pPr>
+              <w:ind w:left="-5" w:hanging="10"/>
+              <w:jc w:val="both"/>
+              <w:rPr>
+                <w:rFonts w:ascii="Liberation Sans" w:eastAsia="Liberation Sans" w:hAnsi="Liberation Sans" w:cs="Liberation Sans"/>
+                <w:color w:val="00000A"/>
+                <w:sz w:val="24"/>
+              </w:rPr>
+            </w:pPr>
+            <w:r>
+              <w:rPr>
+                <w:rFonts w:ascii="Liberation Sans" w:eastAsia="Liberation Sans" w:hAnsi="Liberation Sans" w:cs="Liberation Sans"/>
+                <w:color w:val="00000A"/>
+                <w:sz w:val="24"/>
+              </w:rPr>
+              <w:t>Jangka waktu monitoring selama 7 (tujuh) hari kerja pada periode tanggal 1 s.d 9 Februari 2021.</w:t>
             </w:r>
           </w:p>
         </w:tc>
       </w:tr>
     </w:tbl>
-    <w:p>
-      <w:pPr>
-        <w:spacing w:after="0" w:line="240" w:lineRule="auto"/>
-        <w:ind w:right="527"/>
-        <w:jc w:val="both"/>
-        <w:rPr>
-          <w:rFonts w:ascii="Liberation Sans" w:eastAsia="Liberation Sans" w:hAnsi="Liberation Sans" w:cs="Liberation Sans"/>
-          <w:color w:val="00000A"/>
-          <w:sz w:val="24"/>
-        </w:rPr>
-      </w:pPr>
-    </w:p>
     <w:p>
       <w:pPr>
         <w:spacing w:after="0" w:line="240" w:lineRule="auto"/>
@@ -1030,7 +842,6 @@
         <w:t xml:space="preserve">ANDJAR SURJADIANTO, </w:t>
       </w:r>
       <w:proofErr w:type="spellStart"/>
-      <w:proofErr w:type="gramStart"/>
       <w:r>
         <w:rPr>
           <w:rFonts w:ascii="Liberation Sans" w:eastAsia="Liberation Sans" w:hAnsi="Liberation Sans" w:cs="Liberation Sans"/>
@@ -1042,7 +853,6 @@
         <w:t>S.Sos</w:t>
       </w:r>
       <w:proofErr w:type="spellEnd"/>
-      <w:proofErr w:type="gramEnd"/>
       <w:r>
         <w:rPr>
           <w:rFonts w:ascii="Liberation Sans" w:eastAsia="Liberation Sans" w:hAnsi="Liberation Sans" w:cs="Liberation Sans"/>
@@ -2129,7 +1939,6 @@
       <w:ind w:left="3474"/>
     </w:pPr>
     <w:proofErr w:type="spellStart"/>
-    <w:proofErr w:type="gramStart"/>
     <w:r>
       <w:rPr>
         <w:rFonts w:ascii="Liberation Sans" w:eastAsia="Liberation Sans" w:hAnsi="Liberation Sans" w:cs="Liberation Sans"/>
@@ -2143,15 +1952,7 @@
         <w:rFonts w:ascii="Liberation Sans" w:eastAsia="Liberation Sans" w:hAnsi="Liberation Sans" w:cs="Liberation Sans"/>
         <w:color w:val="00000A"/>
       </w:rPr>
-      <w:t>.(</w:t>
-    </w:r>
-    <w:proofErr w:type="gramEnd"/>
-    <w:r>
-      <w:rPr>
-        <w:rFonts w:ascii="Liberation Sans" w:eastAsia="Liberation Sans" w:hAnsi="Liberation Sans" w:cs="Liberation Sans"/>
-        <w:color w:val="00000A"/>
-      </w:rPr>
-      <w:t>031) 8948163 ; Fax. (031) 99010187</w:t>
+      <w:t>.(031) 8948163 ; Fax. (031) 99010187</w:t>
     </w:r>
   </w:p>
   <w:p>
@@ -2159,23 +1960,13 @@
       <w:spacing w:after="612"/>
       <w:ind w:left="2252"/>
     </w:pPr>
-    <w:proofErr w:type="gramStart"/>
     <w:r>
       <w:rPr>
         <w:rFonts w:ascii="Liberation Sans" w:eastAsia="Liberation Sans" w:hAnsi="Liberation Sans" w:cs="Liberation Sans"/>
         <w:color w:val="00000A"/>
         <w:sz w:val="20"/>
       </w:rPr>
-      <w:t>Email :</w:t>
-    </w:r>
-    <w:proofErr w:type="gramEnd"/>
-    <w:r>
-      <w:rPr>
-        <w:rFonts w:ascii="Liberation Sans" w:eastAsia="Liberation Sans" w:hAnsi="Liberation Sans" w:cs="Liberation Sans"/>
-        <w:color w:val="00000A"/>
-        <w:sz w:val="20"/>
-      </w:rPr>
-      <w:t xml:space="preserve"> inspektorat@sidoarjokab.go.id Website :</w:t>
+      <w:t>Email : inspektorat@sidoarjokab.go.id Website :</w:t>
     </w:r>
     <w:hyperlink r:id="rId3">
       <w:r>

</xml_diff>

<commit_message>
merubah NIK di spt
</commit_message>
<xml_diff>
--- a/storage/SPT.docx
+++ b/storage/SPT.docx
@@ -245,6 +245,173 @@
           </w:p>
         </w:tc>
       </w:tr>
+      <w:tr>
+        <w:trPr>
+          <w:trHeight w:val="316"/>
+        </w:trPr>
+        <w:tc>
+          <w:tcPr>
+            <w:tcW w:w="1526" w:type="dxa"/>
+          </w:tcPr>
+          <w:bookmarkEnd w:id="0"/>
+          <w:p>
+            <w:pPr>
+              <w:tabs>
+                <w:tab w:val="center" w:pos="1133"/>
+              </w:tabs>
+            </w:pPr>
+            <w:r>
+              <w:rPr>
+                <w:rFonts w:ascii="Liberation Sans" w:eastAsia="Liberation Sans" w:hAnsi="Liberation Sans" w:cs="Liberation Sans"/>
+                <w:color w:val="00000A"/>
+                <w:sz w:val="24"/>
+              </w:rPr>
+              <w:t/>
+            </w:r>
+          </w:p>
+        </w:tc>
+        <w:tc>
+          <w:tcPr>
+            <w:tcW w:w="424" w:type="dxa"/>
+          </w:tcPr>
+          <w:p>
+            <w:pPr>
+              <w:rPr>
+                <w:rFonts w:ascii="Liberation Sans" w:hAnsi="Liberation Sans" w:cs="Liberation Sans"/>
+                <w:sz w:val="24"/>
+                <w:szCs w:val="24"/>
+              </w:rPr>
+            </w:pPr>
+            <w:r>
+              <w:rPr>
+                <w:rFonts w:ascii="Liberation Sans" w:hAnsi="Liberation Sans" w:cs="Liberation Sans"/>
+                <w:sz w:val="24"/>
+                <w:szCs w:val="24"/>
+              </w:rPr>
+              <w:t>3</w:t>
+            </w:r>
+            <w:r>
+              <w:rPr>
+                <w:rFonts w:ascii="Liberation Sans" w:hAnsi="Liberation Sans" w:cs="Liberation Sans"/>
+                <w:sz w:val="24"/>
+                <w:szCs w:val="24"/>
+              </w:rPr>
+              <w:t>.</w:t>
+            </w:r>
+          </w:p>
+        </w:tc>
+        <w:tc>
+          <w:tcPr>
+            <w:tcW w:w="7429" w:type="dxa"/>
+          </w:tcPr>
+          <w:p>
+            <w:pPr>
+              <w:jc w:val="both"/>
+            </w:pPr>
+            <w:r>
+              <w:rPr>
+                <w:rFonts w:ascii="Liberation Sans" w:eastAsia="Liberation Sans" w:hAnsi="Liberation Sans" w:cs="Liberation Sans"/>
+                <w:color w:val="00000A"/>
+                <w:sz w:val="24"/>
+              </w:rPr>
+              <w:t>Peraturan Menteri Dalam Negeri Nomor 23 Tahun 2020 tentang
+Perencanaan Pembinaan dan Pengawasan Pemerintahan Daerah
+Tahun 2021;</w:t>
+            </w:r>
+            <w:r>
+              <w:rPr>
+                <w:rFonts w:ascii="Liberation Sans" w:eastAsia="Liberation Sans" w:hAnsi="Liberation Sans" w:cs="Liberation Sans"/>
+                <w:color w:val="00000A"/>
+                <w:sz w:val="24"/>
+              </w:rPr>
+              <w:t xml:space="preserve"> </w:t>
+            </w:r>
+          </w:p>
+        </w:tc>
+      </w:tr>
+      <w:tr>
+        <w:trPr>
+          <w:trHeight w:val="316"/>
+        </w:trPr>
+        <w:tc>
+          <w:tcPr>
+            <w:tcW w:w="1526" w:type="dxa"/>
+          </w:tcPr>
+          <w:bookmarkEnd w:id="0"/>
+          <w:p>
+            <w:pPr>
+              <w:tabs>
+                <w:tab w:val="center" w:pos="1133"/>
+              </w:tabs>
+            </w:pPr>
+            <w:r>
+              <w:rPr>
+                <w:rFonts w:ascii="Liberation Sans" w:eastAsia="Liberation Sans" w:hAnsi="Liberation Sans" w:cs="Liberation Sans"/>
+                <w:color w:val="00000A"/>
+                <w:sz w:val="24"/>
+              </w:rPr>
+              <w:t/>
+            </w:r>
+          </w:p>
+        </w:tc>
+        <w:tc>
+          <w:tcPr>
+            <w:tcW w:w="424" w:type="dxa"/>
+          </w:tcPr>
+          <w:p>
+            <w:pPr>
+              <w:rPr>
+                <w:rFonts w:ascii="Liberation Sans" w:hAnsi="Liberation Sans" w:cs="Liberation Sans"/>
+                <w:sz w:val="24"/>
+                <w:szCs w:val="24"/>
+              </w:rPr>
+            </w:pPr>
+            <w:r>
+              <w:rPr>
+                <w:rFonts w:ascii="Liberation Sans" w:hAnsi="Liberation Sans" w:cs="Liberation Sans"/>
+                <w:sz w:val="24"/>
+                <w:szCs w:val="24"/>
+              </w:rPr>
+              <w:t>4</w:t>
+            </w:r>
+            <w:r>
+              <w:rPr>
+                <w:rFonts w:ascii="Liberation Sans" w:hAnsi="Liberation Sans" w:cs="Liberation Sans"/>
+                <w:sz w:val="24"/>
+                <w:szCs w:val="24"/>
+              </w:rPr>
+              <w:t>.</w:t>
+            </w:r>
+          </w:p>
+        </w:tc>
+        <w:tc>
+          <w:tcPr>
+            <w:tcW w:w="7429" w:type="dxa"/>
+          </w:tcPr>
+          <w:p>
+            <w:pPr>
+              <w:jc w:val="both"/>
+            </w:pPr>
+            <w:r>
+              <w:rPr>
+                <w:rFonts w:ascii="Liberation Sans" w:eastAsia="Liberation Sans" w:hAnsi="Liberation Sans" w:cs="Liberation Sans"/>
+                <w:color w:val="00000A"/>
+                <w:sz w:val="24"/>
+              </w:rPr>
+              <w:t>Program Kerja Pengawasan Tahunan (PKPT) Inspektorat Daerah
+Kabupaten Sidoarjo Tahun 2021;</w:t>
+            </w:r>
+            <w:r>
+              <w:rPr>
+                <w:rFonts w:ascii="Liberation Sans" w:eastAsia="Liberation Sans" w:hAnsi="Liberation Sans" w:cs="Liberation Sans"/>
+                <w:color w:val="00000A"/>
+                <w:sz w:val="24"/>
+              </w:rPr>
+              <w:t xml:space="preserve"> </w:t>
+            </w:r>
+          </w:p>
+        </w:tc>
+      </w:tr>
     </w:tbl>
     <w:p>
       <w:pPr>
@@ -360,7 +527,7 @@
                 <w:color w:val="00000A"/>
                 <w:sz w:val="24"/>
               </w:rPr>
-              <w:t>ANDJAR SURJADIANTO, S.Sos. </w:t>
+              <w:t>ANDJAR SURJADIANTO, S.Sos.</w:t>
             </w:r>
           </w:p>
         </w:tc>
@@ -481,102 +648,6 @@
                 <w:sz w:val="24"/>
               </w:rPr>
               <w:t>Pembantu Penanggungjawab</w:t>
-            </w:r>
-          </w:p>
-        </w:tc>
-      </w:tr>
-      <w:tr>
-        <w:trPr>
-          <w:trHeight w:val="329"/>
-        </w:trPr>
-        <w:tc>
-          <w:tcPr>
-            <w:tcW w:w="1526" w:type="dxa"/>
-            <w:vAlign w:val="bottom"/>
-          </w:tcPr>
-          <w:p>
-            <w:r>
-              <w:rPr>
-                <w:rFonts w:ascii="Liberation Sans" w:eastAsia="Liberation Sans" w:hAnsi="Liberation Sans" w:cs="Liberation Sans"/>
-                <w:color w:val="00000A"/>
-                <w:sz w:val="24"/>
-              </w:rPr>
-              <w:t/>
-            </w:r>
-            <w:r>
-              <w:rPr>
-                <w:rFonts w:ascii="Liberation Sans" w:eastAsia="Liberation Sans" w:hAnsi="Liberation Sans" w:cs="Liberation Sans"/>
-                <w:color w:val="00000A"/>
-                <w:sz w:val="24"/>
-              </w:rPr>
-              <w:t xml:space="preserve">     </w:t>
-            </w:r>
-          </w:p>
-        </w:tc>
-        <w:tc>
-          <w:tcPr>
-            <w:tcW w:w="424" w:type="dxa"/>
-            <w:vAlign w:val="bottom"/>
-          </w:tcPr>
-          <w:p>
-            <w:r>
-              <w:rPr>
-                <w:rFonts w:ascii="Liberation Sans" w:eastAsia="Liberation Sans" w:hAnsi="Liberation Sans" w:cs="Liberation Sans"/>
-                <w:color w:val="00000A"/>
-                <w:sz w:val="24"/>
-              </w:rPr>
-              <w:t>3</w:t>
-            </w:r>
-            <w:r>
-              <w:rPr>
-                <w:rFonts w:ascii="Liberation Sans" w:eastAsia="Liberation Sans" w:hAnsi="Liberation Sans" w:cs="Liberation Sans"/>
-                <w:color w:val="00000A"/>
-                <w:sz w:val="24"/>
-              </w:rPr>
-              <w:t>.</w:t>
-            </w:r>
-          </w:p>
-        </w:tc>
-        <w:tc>
-          <w:tcPr>
-            <w:tcW w:w="4282" w:type="dxa"/>
-            <w:vAlign w:val="bottom"/>
-          </w:tcPr>
-          <w:p>
-            <w:pPr>
-              <w:ind w:right="271"/>
-            </w:pPr>
-            <w:r>
-              <w:rPr>
-                <w:rFonts w:ascii="Liberation Sans" w:eastAsia="Liberation Sans" w:hAnsi="Liberation Sans" w:cs="Liberation Sans"/>
-                <w:color w:val="00000A"/>
-                <w:sz w:val="24"/>
-              </w:rPr>
-              <w:t>MOCH. ARTFIANDO, SH</w:t>
-            </w:r>
-          </w:p>
-        </w:tc>
-        <w:tc>
-          <w:tcPr>
-            <w:tcW w:w="3261" w:type="dxa"/>
-            <w:vAlign w:val="bottom"/>
-          </w:tcPr>
-          <w:p>
-            <w:pPr>
-              <w:ind w:left="-5" w:hanging="10"/>
-              <w:rPr>
-                <w:rFonts w:ascii="Liberation Sans" w:eastAsia="Liberation Sans" w:hAnsi="Liberation Sans" w:cs="Liberation Sans"/>
-                <w:color w:val="00000A"/>
-                <w:sz w:val="24"/>
-              </w:rPr>
-            </w:pPr>
-            <w:r>
-              <w:rPr>
-                <w:rFonts w:ascii="Liberation Sans" w:eastAsia="Liberation Sans" w:hAnsi="Liberation Sans" w:cs="Liberation Sans"/>
-                <w:color w:val="00000A"/>
-                <w:sz w:val="24"/>
-              </w:rPr>
-              <w:t>Pengendali Teknis</w:t>
             </w:r>
           </w:p>
         </w:tc>
@@ -675,7 +746,8 @@
                 <w:color w:val="00000A"/>
                 <w:sz w:val="24"/>
               </w:rPr>
-              <w:t>melaksanakan Monitoring Pengelolaan Keuangan Desa di desa wilayah Kecamatan Balongbendo Kabupaten Sidoarjo.</w:t>
+              <w:t>melaksanakan Monitoring Pengelolaan Keuangan Desa di desa wilayah
+Kecamatan Balongbendo Kabupaten Sidoarjo.</w:t>
             </w:r>
           </w:p>
         </w:tc>
@@ -718,7 +790,8 @@
                 <w:color w:val="00000A"/>
                 <w:sz w:val="24"/>
               </w:rPr>
-              <w:t>Jangka waktu monitoring selama 7 (tujuh) hari kerja pada periode tanggal 1 s.d 9 Februari 2021.</w:t>
+              <w:t>Jangka waktu monitoring selama 7 (tujuh) hari kerja pada periode tanggal 1 s.d 9
+Februari 2021.</w:t>
             </w:r>
           </w:p>
         </w:tc>

</xml_diff>

<commit_message>
modifikasi temuan, edit, hapus rekomendasi, opd, tambah fungsi export di pegawai
</commit_message>
<xml_diff>
--- a/storage/SPT.docx
+++ b/storage/SPT.docx
@@ -32,6 +32,7 @@
         </w:rPr>
       </w:pPr>
       <w:proofErr w:type="spellStart"/>
+      <w:proofErr w:type="gramStart"/>
       <w:r>
         <w:rPr>
           <w:rFonts w:ascii="Liberation Sans" w:eastAsia="Liberation Sans" w:hAnsi="Liberation Sans" w:cs="Liberation Sans"/>
@@ -47,7 +48,16 @@
           <w:color w:val="00000A"/>
           <w:sz w:val="24"/>
         </w:rPr>
-        <w:t xml:space="preserve"> : </w:t>
+        <w:t xml:space="preserve"> :</w:t>
+      </w:r>
+      <w:proofErr w:type="gramEnd"/>
+      <w:r>
+        <w:rPr>
+          <w:rFonts w:ascii="Liberation Sans" w:eastAsia="Liberation Sans" w:hAnsi="Liberation Sans" w:cs="Liberation Sans"/>
+          <w:color w:val="00000A"/>
+          <w:sz w:val="24"/>
+        </w:rPr>
+        <w:t xml:space="preserve"> </w:t>
       </w:r>
       <w:r>
         <w:rPr>
@@ -436,6 +446,7 @@
           <w:sz w:val="24"/>
         </w:rPr>
       </w:pPr>
+      <w:proofErr w:type="gramStart"/>
       <w:r>
         <w:rPr>
           <w:rFonts w:ascii="Liberation Sans" w:eastAsia="Liberation Sans" w:hAnsi="Liberation Sans" w:cs="Liberation Sans"/>
@@ -445,6 +456,7 @@
         </w:rPr>
         <w:t>MENUGASKAN :</w:t>
       </w:r>
+      <w:proofErr w:type="gramEnd"/>
     </w:p>
     <w:tbl>
       <w:tblPr>
@@ -484,7 +496,16 @@
                 <w:color w:val="00000A"/>
                 <w:sz w:val="24"/>
               </w:rPr>
-              <w:t xml:space="preserve">     </w:t>
+              <w:t xml:space="preserve">   </w:t>
+            </w:r>
+            <w:proofErr w:type="gramEnd"/>
+            <w:r>
+              <w:rPr>
+                <w:rFonts w:ascii="Liberation Sans" w:eastAsia="Liberation Sans" w:hAnsi="Liberation Sans" w:cs="Liberation Sans"/>
+                <w:color w:val="00000A"/>
+                <w:sz w:val="24"/>
+              </w:rPr>
+              <w:t xml:space="preserve">  </w:t>
             </w:r>
           </w:p>
         </w:tc>
@@ -500,7 +521,7 @@
                 <w:color w:val="00000A"/>
                 <w:sz w:val="24"/>
               </w:rPr>
-              <w:t>1</w:t>
+              <w:t>${i#1}</w:t>
             </w:r>
             <w:r>
               <w:rPr>
@@ -527,7 +548,7 @@
                 <w:color w:val="00000A"/>
                 <w:sz w:val="24"/>
               </w:rPr>
-              <w:t>ANDJAR SURJADIANTO, S.Sos.</w:t>
+              <w:t>${NAMA_PEGAWAI#1}</w:t>
             </w:r>
           </w:p>
         </w:tc>
@@ -551,103 +572,7 @@
                 <w:color w:val="00000A"/>
                 <w:sz w:val="24"/>
               </w:rPr>
-              <w:t>Penanggungjawab</w:t>
-            </w:r>
-          </w:p>
-        </w:tc>
-      </w:tr>
-      <w:tr>
-        <w:trPr>
-          <w:trHeight w:val="329"/>
-        </w:trPr>
-        <w:tc>
-          <w:tcPr>
-            <w:tcW w:w="1526" w:type="dxa"/>
-            <w:vAlign w:val="bottom"/>
-          </w:tcPr>
-          <w:p>
-            <w:r>
-              <w:rPr>
-                <w:rFonts w:ascii="Liberation Sans" w:eastAsia="Liberation Sans" w:hAnsi="Liberation Sans" w:cs="Liberation Sans"/>
-                <w:color w:val="00000A"/>
-                <w:sz w:val="24"/>
-              </w:rPr>
-              <w:t/>
-            </w:r>
-            <w:r>
-              <w:rPr>
-                <w:rFonts w:ascii="Liberation Sans" w:eastAsia="Liberation Sans" w:hAnsi="Liberation Sans" w:cs="Liberation Sans"/>
-                <w:color w:val="00000A"/>
-                <w:sz w:val="24"/>
-              </w:rPr>
-              <w:t xml:space="preserve">     </w:t>
-            </w:r>
-          </w:p>
-        </w:tc>
-        <w:tc>
-          <w:tcPr>
-            <w:tcW w:w="424" w:type="dxa"/>
-            <w:vAlign w:val="bottom"/>
-          </w:tcPr>
-          <w:p>
-            <w:r>
-              <w:rPr>
-                <w:rFonts w:ascii="Liberation Sans" w:eastAsia="Liberation Sans" w:hAnsi="Liberation Sans" w:cs="Liberation Sans"/>
-                <w:color w:val="00000A"/>
-                <w:sz w:val="24"/>
-              </w:rPr>
-              <w:t>2</w:t>
-            </w:r>
-            <w:r>
-              <w:rPr>
-                <w:rFonts w:ascii="Liberation Sans" w:eastAsia="Liberation Sans" w:hAnsi="Liberation Sans" w:cs="Liberation Sans"/>
-                <w:color w:val="00000A"/>
-                <w:sz w:val="24"/>
-              </w:rPr>
-              <w:t>.</w:t>
-            </w:r>
-          </w:p>
-        </w:tc>
-        <w:tc>
-          <w:tcPr>
-            <w:tcW w:w="4282" w:type="dxa"/>
-            <w:vAlign w:val="bottom"/>
-          </w:tcPr>
-          <w:p>
-            <w:pPr>
-              <w:ind w:right="271"/>
-            </w:pPr>
-            <w:r>
-              <w:rPr>
-                <w:rFonts w:ascii="Liberation Sans" w:eastAsia="Liberation Sans" w:hAnsi="Liberation Sans" w:cs="Liberation Sans"/>
-                <w:color w:val="00000A"/>
-                <w:sz w:val="24"/>
-              </w:rPr>
-              <w:t>Drs. PUJOSENO, SIP</w:t>
-            </w:r>
-          </w:p>
-        </w:tc>
-        <w:tc>
-          <w:tcPr>
-            <w:tcW w:w="3261" w:type="dxa"/>
-            <w:vAlign w:val="bottom"/>
-          </w:tcPr>
-          <w:p>
-            <w:pPr>
-              <w:ind w:left="-5" w:hanging="10"/>
-              <w:rPr>
-                <w:rFonts w:ascii="Liberation Sans" w:eastAsia="Liberation Sans" w:hAnsi="Liberation Sans" w:cs="Liberation Sans"/>
-                <w:color w:val="00000A"/>
-                <w:sz w:val="24"/>
-              </w:rPr>
-            </w:pPr>
-            <w:r>
-              <w:rPr>
-                <w:rFonts w:ascii="Liberation Sans" w:eastAsia="Liberation Sans" w:hAnsi="Liberation Sans" w:cs="Liberation Sans"/>
-                <w:color w:val="00000A"/>
-                <w:sz w:val="24"/>
-              </w:rPr>
-              <w:t>Pembantu Penanggungjawab</w:t>
+              <w:t>${NAMA_TUGAS#1}</w:t>
             </w:r>
           </w:p>
         </w:tc>
@@ -714,16 +639,18 @@
                 <w:color w:val="00000A"/>
                 <w:sz w:val="24"/>
               </w:rPr>
-              <w:t xml:space="preserve">    </w:t>
-            </w:r>
+              <w:t xml:space="preserve">  </w:t>
+            </w:r>
+            <w:proofErr w:type="gramStart"/>
             <w:r>
               <w:rPr>
                 <w:rFonts w:ascii="Liberation Sans" w:eastAsia="Liberation Sans" w:hAnsi="Liberation Sans" w:cs="Liberation Sans"/>
                 <w:color w:val="00000A"/>
                 <w:sz w:val="24"/>
               </w:rPr>
-              <w:t>:</w:t>
-            </w:r>
+              <w:t xml:space="preserve">  :</w:t>
+            </w:r>
+            <w:proofErr w:type="gramEnd"/>
           </w:p>
         </w:tc>
         <w:tc>
@@ -746,9 +673,22 @@
                 <w:color w:val="00000A"/>
                 <w:sz w:val="24"/>
               </w:rPr>
-              <w:t>melaksanakan Monitoring Pengelolaan Keuangan Desa di desa wilayah
-Kecamatan Balongbendo Kabupaten Sidoarjo.</w:t>
-            </w:r>
+              <w:t>Untuk melaksanakan Monitoring Pengelolaan Keuangan Desa di desa wilayah
+Kecamatan Balongbendo Kabupaten Sidoarjo. 
+Jangka waktu monitoring selama 7 (tujuh) hari kerja pada periode tanggal 1 s.d 9
+Februari 2021</w:t>
+            </w:r>
+          </w:p>
+          <w:p>
+            <w:pPr>
+              <w:ind w:left="-5" w:hanging="10"/>
+              <w:jc w:val="both"/>
+              <w:rPr>
+                <w:rFonts w:ascii="Liberation Sans" w:eastAsia="Liberation Sans" w:hAnsi="Liberation Sans" w:cs="Liberation Sans"/>
+                <w:color w:val="00000A"/>
+                <w:sz w:val="24"/>
+              </w:rPr>
+            </w:pPr>
           </w:p>
         </w:tc>
       </w:tr>
@@ -790,8 +730,7 @@
                 <w:color w:val="00000A"/>
                 <w:sz w:val="24"/>
               </w:rPr>
-              <w:t>Jangka waktu monitoring selama 7 (tujuh) hari kerja pada periode tanggal 1 s.d 9
-Februari 2021.</w:t>
+              <w:t/>
             </w:r>
           </w:p>
         </w:tc>
@@ -826,9 +765,7 @@
           <w:color w:val="00000A"/>
           <w:sz w:val="24"/>
         </w:rPr>
-        <w:t>Kepada pihak-pihak yang bersangkutan diminta kesediaannya untuk memberikan
-bantuan serta keterangan-keterangan yang diperlukan guna kelancaran dalam
-penyelesaian tugas yang dimaksud.</w:t>
+        <w:t/>
       </w:r>
     </w:p>
     <w:p>
@@ -915,6 +852,7 @@
         <w:t xml:space="preserve">ANDJAR SURJADIANTO, </w:t>
       </w:r>
       <w:proofErr w:type="spellStart"/>
+      <w:proofErr w:type="gramStart"/>
       <w:r>
         <w:rPr>
           <w:rFonts w:ascii="Liberation Sans" w:eastAsia="Liberation Sans" w:hAnsi="Liberation Sans" w:cs="Liberation Sans"/>
@@ -926,6 +864,7 @@
         <w:t>S.Sos</w:t>
       </w:r>
       <w:proofErr w:type="spellEnd"/>
+      <w:proofErr w:type="gramEnd"/>
       <w:r>
         <w:rPr>
           <w:rFonts w:ascii="Liberation Sans" w:eastAsia="Liberation Sans" w:hAnsi="Liberation Sans" w:cs="Liberation Sans"/>
@@ -1883,7 +1822,7 @@
             </wp:anchor>
           </w:drawing>
         </mc:Choice>
-        <mc:Fallback xmlns="">
+        <mc:Fallback>
           <w:pict>
             <v:group w14:anchorId="11A6CE50" id="Group 780" o:spid="_x0000_s1026" style="position:absolute;margin-left:-9.5pt;margin-top:-.6pt;width:479.55pt;height:92.85pt;z-index:-251655168" coordsize="60902,11791" o:gfxdata="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">
               <v:shapetype id="_x0000_t75" coordsize="21600,21600" o:spt="75" o:preferrelative="t" path="m@4@5l@4@11@9@11@9@5xe" filled="f" stroked="f">
@@ -2012,6 +1951,7 @@
       <w:ind w:left="3474"/>
     </w:pPr>
     <w:proofErr w:type="spellStart"/>
+    <w:proofErr w:type="gramStart"/>
     <w:r>
       <w:rPr>
         <w:rFonts w:ascii="Liberation Sans" w:eastAsia="Liberation Sans" w:hAnsi="Liberation Sans" w:cs="Liberation Sans"/>
@@ -2025,7 +1965,15 @@
         <w:rFonts w:ascii="Liberation Sans" w:eastAsia="Liberation Sans" w:hAnsi="Liberation Sans" w:cs="Liberation Sans"/>
         <w:color w:val="00000A"/>
       </w:rPr>
-      <w:t>.(031) 8948163 ; Fax. (031) 99010187</w:t>
+      <w:t>.(</w:t>
+    </w:r>
+    <w:proofErr w:type="gramEnd"/>
+    <w:r>
+      <w:rPr>
+        <w:rFonts w:ascii="Liberation Sans" w:eastAsia="Liberation Sans" w:hAnsi="Liberation Sans" w:cs="Liberation Sans"/>
+        <w:color w:val="00000A"/>
+      </w:rPr>
+      <w:t>031) 8948163 ; Fax. (031) 99010187</w:t>
     </w:r>
   </w:p>
   <w:p>
@@ -2033,13 +1981,23 @@
       <w:spacing w:after="612"/>
       <w:ind w:left="2252"/>
     </w:pPr>
+    <w:proofErr w:type="gramStart"/>
     <w:r>
       <w:rPr>
         <w:rFonts w:ascii="Liberation Sans" w:eastAsia="Liberation Sans" w:hAnsi="Liberation Sans" w:cs="Liberation Sans"/>
         <w:color w:val="00000A"/>
         <w:sz w:val="20"/>
       </w:rPr>
-      <w:t>Email : inspektorat@sidoarjokab.go.id Website :</w:t>
+      <w:t>Email :</w:t>
+    </w:r>
+    <w:proofErr w:type="gramEnd"/>
+    <w:r>
+      <w:rPr>
+        <w:rFonts w:ascii="Liberation Sans" w:eastAsia="Liberation Sans" w:hAnsi="Liberation Sans" w:cs="Liberation Sans"/>
+        <w:color w:val="00000A"/>
+        <w:sz w:val="20"/>
+      </w:rPr>
+      <w:t xml:space="preserve"> inspektorat@sidoarjokab.go.id Website :</w:t>
     </w:r>
     <w:hyperlink r:id="rId3">
       <w:r>

</xml_diff>

<commit_message>
cetak pegawai belum selesai
</commit_message>
<xml_diff>
--- a/storage/SPT.docx
+++ b/storage/SPT.docx
@@ -156,260 +156,9 @@
                 <w:color w:val="00000A"/>
                 <w:sz w:val="24"/>
               </w:rPr>
-              <w:t>Undang - Undang Republik Indonesia Nomor 9 Tahun 2015 tentang
-Perubahan Kedua atas Undang-Undang Nomor 23 Tahun 2014
-Pemerintah Daerah;</w:t>
-            </w:r>
-            <w:r>
-              <w:rPr>
-                <w:rFonts w:ascii="Liberation Sans" w:eastAsia="Liberation Sans" w:hAnsi="Liberation Sans" w:cs="Liberation Sans"/>
-                <w:color w:val="00000A"/>
-                <w:sz w:val="24"/>
-              </w:rPr>
-              <w:t xml:space="preserve"> </w:t>
-            </w:r>
-          </w:p>
-        </w:tc>
-      </w:tr>
-      <w:tr>
-        <w:trPr>
-          <w:trHeight w:val="316"/>
-        </w:trPr>
-        <w:tc>
-          <w:tcPr>
-            <w:tcW w:w="1526" w:type="dxa"/>
-          </w:tcPr>
-          <w:bookmarkEnd w:id="0"/>
-          <w:p>
-            <w:pPr>
-              <w:tabs>
-                <w:tab w:val="center" w:pos="1133"/>
-              </w:tabs>
-            </w:pPr>
-            <w:r>
-              <w:rPr>
-                <w:rFonts w:ascii="Liberation Sans" w:eastAsia="Liberation Sans" w:hAnsi="Liberation Sans" w:cs="Liberation Sans"/>
-                <w:color w:val="00000A"/>
-                <w:sz w:val="24"/>
-              </w:rPr>
-              <w:t/>
-            </w:r>
-          </w:p>
-        </w:tc>
-        <w:tc>
-          <w:tcPr>
-            <w:tcW w:w="424" w:type="dxa"/>
-          </w:tcPr>
-          <w:p>
-            <w:pPr>
-              <w:rPr>
-                <w:rFonts w:ascii="Liberation Sans" w:hAnsi="Liberation Sans" w:cs="Liberation Sans"/>
-                <w:sz w:val="24"/>
-                <w:szCs w:val="24"/>
-              </w:rPr>
-            </w:pPr>
-            <w:r>
-              <w:rPr>
-                <w:rFonts w:ascii="Liberation Sans" w:hAnsi="Liberation Sans" w:cs="Liberation Sans"/>
-                <w:sz w:val="24"/>
-                <w:szCs w:val="24"/>
-              </w:rPr>
-              <w:t>2</w:t>
-            </w:r>
-            <w:r>
-              <w:rPr>
-                <w:rFonts w:ascii="Liberation Sans" w:hAnsi="Liberation Sans" w:cs="Liberation Sans"/>
-                <w:sz w:val="24"/>
-                <w:szCs w:val="24"/>
-              </w:rPr>
-              <w:t>.</w:t>
-            </w:r>
-          </w:p>
-        </w:tc>
-        <w:tc>
-          <w:tcPr>
-            <w:tcW w:w="7429" w:type="dxa"/>
-          </w:tcPr>
-          <w:p>
-            <w:pPr>
-              <w:jc w:val="both"/>
-            </w:pPr>
-            <w:r>
-              <w:rPr>
-                <w:rFonts w:ascii="Liberation Sans" w:eastAsia="Liberation Sans" w:hAnsi="Liberation Sans" w:cs="Liberation Sans"/>
-                <w:color w:val="00000A"/>
-                <w:sz w:val="24"/>
-              </w:rPr>
               <w:t>Peraturan Pemerintah Republik Indonesia Nomor 12 Tahun 2017
 tentang Pembinaan dan Pengawasan Penyelenggaraan
 Pemerintahan Daerah;</w:t>
-            </w:r>
-            <w:r>
-              <w:rPr>
-                <w:rFonts w:ascii="Liberation Sans" w:eastAsia="Liberation Sans" w:hAnsi="Liberation Sans" w:cs="Liberation Sans"/>
-                <w:color w:val="00000A"/>
-                <w:sz w:val="24"/>
-              </w:rPr>
-              <w:t xml:space="preserve"> </w:t>
-            </w:r>
-          </w:p>
-        </w:tc>
-      </w:tr>
-      <w:tr>
-        <w:trPr>
-          <w:trHeight w:val="316"/>
-        </w:trPr>
-        <w:tc>
-          <w:tcPr>
-            <w:tcW w:w="1526" w:type="dxa"/>
-          </w:tcPr>
-          <w:bookmarkEnd w:id="0"/>
-          <w:p>
-            <w:pPr>
-              <w:tabs>
-                <w:tab w:val="center" w:pos="1133"/>
-              </w:tabs>
-            </w:pPr>
-            <w:r>
-              <w:rPr>
-                <w:rFonts w:ascii="Liberation Sans" w:eastAsia="Liberation Sans" w:hAnsi="Liberation Sans" w:cs="Liberation Sans"/>
-                <w:color w:val="00000A"/>
-                <w:sz w:val="24"/>
-              </w:rPr>
-              <w:t/>
-            </w:r>
-          </w:p>
-        </w:tc>
-        <w:tc>
-          <w:tcPr>
-            <w:tcW w:w="424" w:type="dxa"/>
-          </w:tcPr>
-          <w:p>
-            <w:pPr>
-              <w:rPr>
-                <w:rFonts w:ascii="Liberation Sans" w:hAnsi="Liberation Sans" w:cs="Liberation Sans"/>
-                <w:sz w:val="24"/>
-                <w:szCs w:val="24"/>
-              </w:rPr>
-            </w:pPr>
-            <w:r>
-              <w:rPr>
-                <w:rFonts w:ascii="Liberation Sans" w:hAnsi="Liberation Sans" w:cs="Liberation Sans"/>
-                <w:sz w:val="24"/>
-                <w:szCs w:val="24"/>
-              </w:rPr>
-              <w:t>3</w:t>
-            </w:r>
-            <w:r>
-              <w:rPr>
-                <w:rFonts w:ascii="Liberation Sans" w:hAnsi="Liberation Sans" w:cs="Liberation Sans"/>
-                <w:sz w:val="24"/>
-                <w:szCs w:val="24"/>
-              </w:rPr>
-              <w:t>.</w:t>
-            </w:r>
-          </w:p>
-        </w:tc>
-        <w:tc>
-          <w:tcPr>
-            <w:tcW w:w="7429" w:type="dxa"/>
-          </w:tcPr>
-          <w:p>
-            <w:pPr>
-              <w:jc w:val="both"/>
-            </w:pPr>
-            <w:r>
-              <w:rPr>
-                <w:rFonts w:ascii="Liberation Sans" w:eastAsia="Liberation Sans" w:hAnsi="Liberation Sans" w:cs="Liberation Sans"/>
-                <w:color w:val="00000A"/>
-                <w:sz w:val="24"/>
-              </w:rPr>
-              <w:t>Peraturan Menteri Dalam Negeri Nomor 23 Tahun 2020 tentang
-Perencanaan Pembinaan dan Pengawasan Pemerintahan Daerah
-Tahun 2021;</w:t>
-            </w:r>
-            <w:r>
-              <w:rPr>
-                <w:rFonts w:ascii="Liberation Sans" w:eastAsia="Liberation Sans" w:hAnsi="Liberation Sans" w:cs="Liberation Sans"/>
-                <w:color w:val="00000A"/>
-                <w:sz w:val="24"/>
-              </w:rPr>
-              <w:t xml:space="preserve"> </w:t>
-            </w:r>
-          </w:p>
-        </w:tc>
-      </w:tr>
-      <w:tr>
-        <w:trPr>
-          <w:trHeight w:val="316"/>
-        </w:trPr>
-        <w:tc>
-          <w:tcPr>
-            <w:tcW w:w="1526" w:type="dxa"/>
-          </w:tcPr>
-          <w:bookmarkEnd w:id="0"/>
-          <w:p>
-            <w:pPr>
-              <w:tabs>
-                <w:tab w:val="center" w:pos="1133"/>
-              </w:tabs>
-            </w:pPr>
-            <w:r>
-              <w:rPr>
-                <w:rFonts w:ascii="Liberation Sans" w:eastAsia="Liberation Sans" w:hAnsi="Liberation Sans" w:cs="Liberation Sans"/>
-                <w:color w:val="00000A"/>
-                <w:sz w:val="24"/>
-              </w:rPr>
-              <w:t/>
-            </w:r>
-          </w:p>
-        </w:tc>
-        <w:tc>
-          <w:tcPr>
-            <w:tcW w:w="424" w:type="dxa"/>
-          </w:tcPr>
-          <w:p>
-            <w:pPr>
-              <w:rPr>
-                <w:rFonts w:ascii="Liberation Sans" w:hAnsi="Liberation Sans" w:cs="Liberation Sans"/>
-                <w:sz w:val="24"/>
-                <w:szCs w:val="24"/>
-              </w:rPr>
-            </w:pPr>
-            <w:r>
-              <w:rPr>
-                <w:rFonts w:ascii="Liberation Sans" w:hAnsi="Liberation Sans" w:cs="Liberation Sans"/>
-                <w:sz w:val="24"/>
-                <w:szCs w:val="24"/>
-              </w:rPr>
-              <w:t>4</w:t>
-            </w:r>
-            <w:r>
-              <w:rPr>
-                <w:rFonts w:ascii="Liberation Sans" w:hAnsi="Liberation Sans" w:cs="Liberation Sans"/>
-                <w:sz w:val="24"/>
-                <w:szCs w:val="24"/>
-              </w:rPr>
-              <w:t>.</w:t>
-            </w:r>
-          </w:p>
-        </w:tc>
-        <w:tc>
-          <w:tcPr>
-            <w:tcW w:w="7429" w:type="dxa"/>
-          </w:tcPr>
-          <w:p>
-            <w:pPr>
-              <w:jc w:val="both"/>
-            </w:pPr>
-            <w:r>
-              <w:rPr>
-                <w:rFonts w:ascii="Liberation Sans" w:eastAsia="Liberation Sans" w:hAnsi="Liberation Sans" w:cs="Liberation Sans"/>
-                <w:color w:val="00000A"/>
-                <w:sz w:val="24"/>
-              </w:rPr>
-              <w:t>Program Kerja Pengawasan Tahunan (PKPT) Inspektorat Daerah
-Kabupaten Sidoarjo Tahun 2021;</w:t>
             </w:r>
             <w:r>
               <w:rPr>
@@ -521,7 +270,7 @@
                 <w:color w:val="00000A"/>
                 <w:sz w:val="24"/>
               </w:rPr>
-              <w:t>${i#1}</w:t>
+              <w:t>1</w:t>
             </w:r>
             <w:r>
               <w:rPr>
@@ -548,7 +297,7 @@
                 <w:color w:val="00000A"/>
                 <w:sz w:val="24"/>
               </w:rPr>
-              <w:t>${NAMA_PEGAWAI#1}</w:t>
+              <w:t>Ana uhibuka fillah</w:t>
             </w:r>
           </w:p>
         </w:tc>
@@ -572,7 +321,112 @@
                 <w:color w:val="00000A"/>
                 <w:sz w:val="24"/>
               </w:rPr>
-              <w:t>${NAMA_TUGAS#1}</w:t>
+              <w:t>Penanggungjawab</w:t>
+            </w:r>
+          </w:p>
+        </w:tc>
+      </w:tr>
+      <w:tr>
+        <w:trPr>
+          <w:trHeight w:val="329"/>
+        </w:trPr>
+        <w:tc>
+          <w:tcPr>
+            <w:tcW w:w="1526" w:type="dxa"/>
+            <w:vAlign w:val="bottom"/>
+          </w:tcPr>
+          <w:p>
+            <w:r>
+              <w:rPr>
+                <w:rFonts w:ascii="Liberation Sans" w:eastAsia="Liberation Sans" w:hAnsi="Liberation Sans" w:cs="Liberation Sans"/>
+                <w:color w:val="00000A"/>
+                <w:sz w:val="24"/>
+              </w:rPr>
+              <w:t/>
+            </w:r>
+            <w:r>
+              <w:rPr>
+                <w:rFonts w:ascii="Liberation Sans" w:eastAsia="Liberation Sans" w:hAnsi="Liberation Sans" w:cs="Liberation Sans"/>
+                <w:color w:val="00000A"/>
+                <w:sz w:val="24"/>
+              </w:rPr>
+              <w:t xml:space="preserve">   </w:t>
+            </w:r>
+            <w:proofErr w:type="gramEnd"/>
+            <w:r>
+              <w:rPr>
+                <w:rFonts w:ascii="Liberation Sans" w:eastAsia="Liberation Sans" w:hAnsi="Liberation Sans" w:cs="Liberation Sans"/>
+                <w:color w:val="00000A"/>
+                <w:sz w:val="24"/>
+              </w:rPr>
+              <w:t xml:space="preserve">  </w:t>
+            </w:r>
+          </w:p>
+        </w:tc>
+        <w:tc>
+          <w:tcPr>
+            <w:tcW w:w="424" w:type="dxa"/>
+            <w:vAlign w:val="bottom"/>
+          </w:tcPr>
+          <w:p>
+            <w:r>
+              <w:rPr>
+                <w:rFonts w:ascii="Liberation Sans" w:eastAsia="Liberation Sans" w:hAnsi="Liberation Sans" w:cs="Liberation Sans"/>
+                <w:color w:val="00000A"/>
+                <w:sz w:val="24"/>
+              </w:rPr>
+              <w:t>2</w:t>
+            </w:r>
+            <w:r>
+              <w:rPr>
+                <w:rFonts w:ascii="Liberation Sans" w:eastAsia="Liberation Sans" w:hAnsi="Liberation Sans" w:cs="Liberation Sans"/>
+                <w:color w:val="00000A"/>
+                <w:sz w:val="24"/>
+              </w:rPr>
+              <w:t>.</w:t>
+            </w:r>
+          </w:p>
+        </w:tc>
+        <w:tc>
+          <w:tcPr>
+            <w:tcW w:w="4282" w:type="dxa"/>
+            <w:vAlign w:val="bottom"/>
+          </w:tcPr>
+          <w:p>
+            <w:pPr>
+              <w:ind w:right="271"/>
+            </w:pPr>
+            <w:r>
+              <w:rPr>
+                <w:rFonts w:ascii="Liberation Sans" w:eastAsia="Liberation Sans" w:hAnsi="Liberation Sans" w:cs="Liberation Sans"/>
+                <w:color w:val="00000A"/>
+                <w:sz w:val="24"/>
+              </w:rPr>
+              <w:t>Ana</w:t>
+            </w:r>
+          </w:p>
+        </w:tc>
+        <w:tc>
+          <w:tcPr>
+            <w:tcW w:w="3261" w:type="dxa"/>
+            <w:vAlign w:val="bottom"/>
+          </w:tcPr>
+          <w:p>
+            <w:pPr>
+              <w:ind w:left="-5" w:hanging="10"/>
+              <w:rPr>
+                <w:rFonts w:ascii="Liberation Sans" w:eastAsia="Liberation Sans" w:hAnsi="Liberation Sans" w:cs="Liberation Sans"/>
+                <w:color w:val="00000A"/>
+                <w:sz w:val="24"/>
+              </w:rPr>
+            </w:pPr>
+            <w:r>
+              <w:rPr>
+                <w:rFonts w:ascii="Liberation Sans" w:eastAsia="Liberation Sans" w:hAnsi="Liberation Sans" w:cs="Liberation Sans"/>
+                <w:color w:val="00000A"/>
+                <w:sz w:val="24"/>
+              </w:rPr>
+              <w:t>Pembantu Penanggungjawab</w:t>
             </w:r>
           </w:p>
         </w:tc>
@@ -673,10 +527,7 @@
                 <w:color w:val="00000A"/>
                 <w:sz w:val="24"/>
               </w:rPr>
-              <w:t>Untuk melaksanakan Monitoring Pengelolaan Keuangan Desa di desa wilayah
-Kecamatan Balongbendo Kabupaten Sidoarjo. 
-Jangka waktu monitoring selama 7 (tujuh) hari kerja pada periode tanggal 1 s.d 9
-Februari 2021</w:t>
+              <w:t>Untuk melaksanakan Monitoring Pengelolaan Keuangan Desa di desa wilayah Kecamatan Balongbendo Kabupaten Sidoarjo.  Jangka waktu monitoring selama 7 (tujuh) hari kerja pada periode tanggal 1 s.d 9 Februari 2021.</w:t>
             </w:r>
           </w:p>
           <w:p>

</xml_diff>

<commit_message>
konfigurasi nama user, manambahkan data master, menambahkan kolom dasar di spt
</commit_message>
<xml_diff>
--- a/storage/SPT.docx
+++ b/storage/SPT.docx
@@ -527,7 +527,7 @@
                 <w:color w:val="00000A"/>
                 <w:sz w:val="24"/>
               </w:rPr>
-              <w:t>Untuk melaksanakan Monitoring Pengelolaan Keuangan Desa di desa wilayah Kecamatan Balongbendo Kabupaten Sidoarjo.  Jangka waktu monitoring selama 7 (tujuh) hari kerja pada periode tanggal 1 s.d 9 Februari 2021.</w:t>
+              <w:t>Untuk melaksanakan Monitoring Pengelolaan Keuangan Desa di desa wilayah Kecamatan Balongbendo Kabupaten Sidoarjo.</w:t>
             </w:r>
           </w:p>
           <w:p>
@@ -581,7 +581,7 @@
                 <w:color w:val="00000A"/>
                 <w:sz w:val="24"/>
               </w:rPr>
-              <w:t/>
+              <w:t>Jangka waktu monitoring selama 7 (tujuh) hari kerja pada periode tanggal 1 s.d 9 Februari 2021.</w:t>
             </w:r>
           </w:p>
         </w:tc>
@@ -616,7 +616,9 @@
           <w:color w:val="00000A"/>
           <w:sz w:val="24"/>
         </w:rPr>
-        <w:t/>
+        <w:t>Kepada pihak-pihak yang bersangkutan diminta kesediaannya untuk memberikan
+bantuan serta keterangan-keterangan yang diperlukan guna kelancaran dalam
+penyelesaian tugas yang dimaksud.</w:t>
       </w:r>
     </w:p>
     <w:p>
@@ -657,7 +659,7 @@
           <w:rFonts w:ascii="Liberation Sans" w:eastAsia="Liberation Sans" w:hAnsi="Liberation Sans" w:cs="Liberation Sans"/>
           <w:sz w:val="24"/>
         </w:rPr>
-        <w:t>${tanggal}</w:t>
+        <w:t>${tanggal_surat}</w:t>
       </w:r>
     </w:p>
     <w:p>
@@ -758,8 +760,12 @@
       </w:r>
     </w:p>
     <w:sectPr>
-      <w:headerReference w:type="default" r:id="rId6"/>
-      <w:footerReference w:type="default" r:id="rId7"/>
+      <w:headerReference w:type="even" r:id="rId6"/>
+      <w:headerReference w:type="default" r:id="rId7"/>
+      <w:footerReference w:type="even" r:id="rId8"/>
+      <w:footerReference w:type="default" r:id="rId9"/>
+      <w:headerReference w:type="first" r:id="rId10"/>
+      <w:footerReference w:type="first" r:id="rId11"/>
       <w:pgSz w:w="12191" w:h="18711" w:code="9"/>
       <w:pgMar w:top="1440" w:right="885" w:bottom="1440" w:left="1418" w:header="454" w:footer="238" w:gutter="0"/>
       <w:cols w:space="720"/>
@@ -795,6 +801,16 @@
 </file>
 
 <file path=word/footer1.xml><?xml version="1.0" encoding="utf-8"?>
+<w:ftr xmlns:wpc="http://schemas.microsoft.com/office/word/2010/wordprocessingCanvas" xmlns:cx="http://schemas.microsoft.com/office/drawing/2014/chartex" xmlns:cx1="http://schemas.microsoft.com/office/drawing/2015/9/8/chartex" xmlns:cx2="http://schemas.microsoft.com/office/drawing/2015/10/21/chartex" xmlns:cx3="http://schemas.microsoft.com/office/drawing/2016/5/9/chartex" xmlns:cx4="http://schemas.microsoft.com/office/drawing/2016/5/10/chartex" xmlns:cx5="http://schemas.microsoft.com/office/drawing/2016/5/11/chartex" xmlns:cx6="http://schemas.microsoft.com/office/drawing/2016/5/12/chartex" xmlns:cx7="http://schemas.microsoft.com/office/drawing/2016/5/13/chartex" xmlns:cx8="http://schemas.microsoft.com/office/drawing/2016/5/14/chartex" xmlns:mc="http://schemas.openxmlformats.org/markup-compatibility/2006" xmlns:aink="http://schemas.microsoft.com/office/drawing/2016/ink" xmlns:am3d="http://schemas.microsoft.com/office/drawing/2017/model3d" xmlns:o="urn:schemas-microsoft-com:office:office" xmlns:r="http://schemas.openxmlformats.org/officeDocument/2006/relationships" xmlns:m="http://schemas.openxmlformats.org/officeDocument/2006/math" xmlns:v="urn:schemas-microsoft-com:vml" xmlns:wp14="http://schemas.microsoft.com/office/word/2010/wordprocessingDrawing" xmlns:wp="http://schemas.openxmlformats.org/drawingml/2006/wordprocessingDrawing" xmlns:w10="urn:schemas-microsoft-com:office:word" xmlns:w="http://schemas.openxmlformats.org/wordprocessingml/2006/main" xmlns:w14="http://schemas.microsoft.com/office/word/2010/wordml" xmlns:w15="http://schemas.microsoft.com/office/word/2012/wordml" xmlns:w16cex="http://schemas.microsoft.com/office/word/2018/wordml/cex" xmlns:w16cid="http://schemas.microsoft.com/office/word/2016/wordml/cid" xmlns:w16="http://schemas.microsoft.com/office/word/2018/wordml" xmlns:w16sdtdh="http://schemas.microsoft.com/office/word/2020/wordml/sdtdatahash" xmlns:w16se="http://schemas.microsoft.com/office/word/2015/wordml/symex" xmlns:wpg="http://schemas.microsoft.com/office/word/2010/wordprocessingGroup" xmlns:wpi="http://schemas.microsoft.com/office/word/2010/wordprocessingInk" xmlns:wne="http://schemas.microsoft.com/office/word/2006/wordml" xmlns:wps="http://schemas.microsoft.com/office/word/2010/wordprocessingShape" mc:Ignorable="w14 w15 w16se w16cid w16 w16cex w16sdtdh wp14">
+  <w:p>
+    <w:pPr>
+      <w:pStyle w:val="Footer"/>
+    </w:pPr>
+  </w:p>
+</w:ftr>
+</file>
+
+<file path=word/footer2.xml><?xml version="1.0" encoding="utf-8"?>
 <w:ftr xmlns:wpc="http://schemas.microsoft.com/office/word/2010/wordprocessingCanvas" xmlns:cx="http://schemas.microsoft.com/office/drawing/2014/chartex" xmlns:cx1="http://schemas.microsoft.com/office/drawing/2015/9/8/chartex" xmlns:cx2="http://schemas.microsoft.com/office/drawing/2015/10/21/chartex" xmlns:cx3="http://schemas.microsoft.com/office/drawing/2016/5/9/chartex" xmlns:cx4="http://schemas.microsoft.com/office/drawing/2016/5/10/chartex" xmlns:cx5="http://schemas.microsoft.com/office/drawing/2016/5/11/chartex" xmlns:cx6="http://schemas.microsoft.com/office/drawing/2016/5/12/chartex" xmlns:cx7="http://schemas.microsoft.com/office/drawing/2016/5/13/chartex" xmlns:cx8="http://schemas.microsoft.com/office/drawing/2016/5/14/chartex" xmlns:mc="http://schemas.openxmlformats.org/markup-compatibility/2006" xmlns:aink="http://schemas.microsoft.com/office/drawing/2016/ink" xmlns:am3d="http://schemas.microsoft.com/office/drawing/2017/model3d" xmlns:o="urn:schemas-microsoft-com:office:office" xmlns:r="http://schemas.openxmlformats.org/officeDocument/2006/relationships" xmlns:m="http://schemas.openxmlformats.org/officeDocument/2006/math" xmlns:v="urn:schemas-microsoft-com:vml" xmlns:wp14="http://schemas.microsoft.com/office/word/2010/wordprocessingDrawing" xmlns:wp="http://schemas.openxmlformats.org/drawingml/2006/wordprocessingDrawing" xmlns:w10="urn:schemas-microsoft-com:office:word" xmlns:w="http://schemas.openxmlformats.org/wordprocessingml/2006/main" xmlns:w14="http://schemas.microsoft.com/office/word/2010/wordml" xmlns:w15="http://schemas.microsoft.com/office/word/2012/wordml" xmlns:w16cex="http://schemas.microsoft.com/office/word/2018/wordml/cex" xmlns:w16cid="http://schemas.microsoft.com/office/word/2016/wordml/cid" xmlns:w16="http://schemas.microsoft.com/office/word/2018/wordml" xmlns:w16sdtdh="http://schemas.microsoft.com/office/word/2020/wordml/sdtdatahash" xmlns:w16se="http://schemas.microsoft.com/office/word/2015/wordml/symex" xmlns:wpg="http://schemas.microsoft.com/office/word/2010/wordprocessingGroup" xmlns:wpi="http://schemas.microsoft.com/office/word/2010/wordprocessingInk" xmlns:wne="http://schemas.microsoft.com/office/word/2006/wordml" xmlns:wps="http://schemas.microsoft.com/office/word/2010/wordprocessingShape" mc:Ignorable="w14 w15 w16se w16cid w16 w16cex w16sdtdh wp14">
   <w:p>
     <w:pPr>
@@ -1401,6 +1417,16 @@
 </w:ftr>
 </file>
 
+<file path=word/footer3.xml><?xml version="1.0" encoding="utf-8"?>
+<w:ftr xmlns:wpc="http://schemas.microsoft.com/office/word/2010/wordprocessingCanvas" xmlns:cx="http://schemas.microsoft.com/office/drawing/2014/chartex" xmlns:cx1="http://schemas.microsoft.com/office/drawing/2015/9/8/chartex" xmlns:cx2="http://schemas.microsoft.com/office/drawing/2015/10/21/chartex" xmlns:cx3="http://schemas.microsoft.com/office/drawing/2016/5/9/chartex" xmlns:cx4="http://schemas.microsoft.com/office/drawing/2016/5/10/chartex" xmlns:cx5="http://schemas.microsoft.com/office/drawing/2016/5/11/chartex" xmlns:cx6="http://schemas.microsoft.com/office/drawing/2016/5/12/chartex" xmlns:cx7="http://schemas.microsoft.com/office/drawing/2016/5/13/chartex" xmlns:cx8="http://schemas.microsoft.com/office/drawing/2016/5/14/chartex" xmlns:mc="http://schemas.openxmlformats.org/markup-compatibility/2006" xmlns:aink="http://schemas.microsoft.com/office/drawing/2016/ink" xmlns:am3d="http://schemas.microsoft.com/office/drawing/2017/model3d" xmlns:o="urn:schemas-microsoft-com:office:office" xmlns:r="http://schemas.openxmlformats.org/officeDocument/2006/relationships" xmlns:m="http://schemas.openxmlformats.org/officeDocument/2006/math" xmlns:v="urn:schemas-microsoft-com:vml" xmlns:wp14="http://schemas.microsoft.com/office/word/2010/wordprocessingDrawing" xmlns:wp="http://schemas.openxmlformats.org/drawingml/2006/wordprocessingDrawing" xmlns:w10="urn:schemas-microsoft-com:office:word" xmlns:w="http://schemas.openxmlformats.org/wordprocessingml/2006/main" xmlns:w14="http://schemas.microsoft.com/office/word/2010/wordml" xmlns:w15="http://schemas.microsoft.com/office/word/2012/wordml" xmlns:w16cex="http://schemas.microsoft.com/office/word/2018/wordml/cex" xmlns:w16cid="http://schemas.microsoft.com/office/word/2016/wordml/cid" xmlns:w16="http://schemas.microsoft.com/office/word/2018/wordml" xmlns:w16sdtdh="http://schemas.microsoft.com/office/word/2020/wordml/sdtdatahash" xmlns:w16se="http://schemas.microsoft.com/office/word/2015/wordml/symex" xmlns:wpg="http://schemas.microsoft.com/office/word/2010/wordprocessingGroup" xmlns:wpi="http://schemas.microsoft.com/office/word/2010/wordprocessingInk" xmlns:wne="http://schemas.microsoft.com/office/word/2006/wordml" xmlns:wps="http://schemas.microsoft.com/office/word/2010/wordprocessingShape" mc:Ignorable="w14 w15 w16se w16cid w16 w16cex w16sdtdh wp14">
+  <w:p>
+    <w:pPr>
+      <w:pStyle w:val="Footer"/>
+    </w:pPr>
+  </w:p>
+</w:ftr>
+</file>
+
 <file path=word/footnotes.xml><?xml version="1.0" encoding="utf-8"?>
 <w:footnotes xmlns:wpc="http://schemas.microsoft.com/office/word/2010/wordprocessingCanvas" xmlns:cx="http://schemas.microsoft.com/office/drawing/2014/chartex" xmlns:cx1="http://schemas.microsoft.com/office/drawing/2015/9/8/chartex" xmlns:cx2="http://schemas.microsoft.com/office/drawing/2015/10/21/chartex" xmlns:cx3="http://schemas.microsoft.com/office/drawing/2016/5/9/chartex" xmlns:cx4="http://schemas.microsoft.com/office/drawing/2016/5/10/chartex" xmlns:cx5="http://schemas.microsoft.com/office/drawing/2016/5/11/chartex" xmlns:cx6="http://schemas.microsoft.com/office/drawing/2016/5/12/chartex" xmlns:cx7="http://schemas.microsoft.com/office/drawing/2016/5/13/chartex" xmlns:cx8="http://schemas.microsoft.com/office/drawing/2016/5/14/chartex" xmlns:mc="http://schemas.openxmlformats.org/markup-compatibility/2006" xmlns:aink="http://schemas.microsoft.com/office/drawing/2016/ink" xmlns:am3d="http://schemas.microsoft.com/office/drawing/2017/model3d" xmlns:o="urn:schemas-microsoft-com:office:office" xmlns:r="http://schemas.openxmlformats.org/officeDocument/2006/relationships" xmlns:m="http://schemas.openxmlformats.org/officeDocument/2006/math" xmlns:v="urn:schemas-microsoft-com:vml" xmlns:wp14="http://schemas.microsoft.com/office/word/2010/wordprocessingDrawing" xmlns:wp="http://schemas.openxmlformats.org/drawingml/2006/wordprocessingDrawing" xmlns:w10="urn:schemas-microsoft-com:office:word" xmlns:w="http://schemas.openxmlformats.org/wordprocessingml/2006/main" xmlns:w14="http://schemas.microsoft.com/office/word/2010/wordml" xmlns:w15="http://schemas.microsoft.com/office/word/2012/wordml" xmlns:w16cex="http://schemas.microsoft.com/office/word/2018/wordml/cex" xmlns:w16cid="http://schemas.microsoft.com/office/word/2016/wordml/cid" xmlns:w16="http://schemas.microsoft.com/office/word/2018/wordml" xmlns:w16sdtdh="http://schemas.microsoft.com/office/word/2020/wordml/sdtdatahash" xmlns:w16se="http://schemas.microsoft.com/office/word/2015/wordml/symex" xmlns:wpg="http://schemas.microsoft.com/office/word/2010/wordprocessingGroup" xmlns:wpi="http://schemas.microsoft.com/office/word/2010/wordprocessingInk" xmlns:wne="http://schemas.microsoft.com/office/word/2006/wordml" xmlns:wps="http://schemas.microsoft.com/office/word/2010/wordprocessingShape" mc:Ignorable="w14 w15 w16se w16cid w16 w16cex w16sdtdh wp14">
   <w:footnote w:type="separator" w:id="-1">
@@ -1427,6 +1453,16 @@
 </file>
 
 <file path=word/header1.xml><?xml version="1.0" encoding="utf-8"?>
+<w:hdr xmlns:wpc="http://schemas.microsoft.com/office/word/2010/wordprocessingCanvas" xmlns:cx="http://schemas.microsoft.com/office/drawing/2014/chartex" xmlns:cx1="http://schemas.microsoft.com/office/drawing/2015/9/8/chartex" xmlns:cx2="http://schemas.microsoft.com/office/drawing/2015/10/21/chartex" xmlns:cx3="http://schemas.microsoft.com/office/drawing/2016/5/9/chartex" xmlns:cx4="http://schemas.microsoft.com/office/drawing/2016/5/10/chartex" xmlns:cx5="http://schemas.microsoft.com/office/drawing/2016/5/11/chartex" xmlns:cx6="http://schemas.microsoft.com/office/drawing/2016/5/12/chartex" xmlns:cx7="http://schemas.microsoft.com/office/drawing/2016/5/13/chartex" xmlns:cx8="http://schemas.microsoft.com/office/drawing/2016/5/14/chartex" xmlns:mc="http://schemas.openxmlformats.org/markup-compatibility/2006" xmlns:aink="http://schemas.microsoft.com/office/drawing/2016/ink" xmlns:am3d="http://schemas.microsoft.com/office/drawing/2017/model3d" xmlns:o="urn:schemas-microsoft-com:office:office" xmlns:r="http://schemas.openxmlformats.org/officeDocument/2006/relationships" xmlns:m="http://schemas.openxmlformats.org/officeDocument/2006/math" xmlns:v="urn:schemas-microsoft-com:vml" xmlns:wp14="http://schemas.microsoft.com/office/word/2010/wordprocessingDrawing" xmlns:wp="http://schemas.openxmlformats.org/drawingml/2006/wordprocessingDrawing" xmlns:w10="urn:schemas-microsoft-com:office:word" xmlns:w="http://schemas.openxmlformats.org/wordprocessingml/2006/main" xmlns:w14="http://schemas.microsoft.com/office/word/2010/wordml" xmlns:w15="http://schemas.microsoft.com/office/word/2012/wordml" xmlns:w16cex="http://schemas.microsoft.com/office/word/2018/wordml/cex" xmlns:w16cid="http://schemas.microsoft.com/office/word/2016/wordml/cid" xmlns:w16="http://schemas.microsoft.com/office/word/2018/wordml" xmlns:w16sdtdh="http://schemas.microsoft.com/office/word/2020/wordml/sdtdatahash" xmlns:w16se="http://schemas.microsoft.com/office/word/2015/wordml/symex" xmlns:wpg="http://schemas.microsoft.com/office/word/2010/wordprocessingGroup" xmlns:wpi="http://schemas.microsoft.com/office/word/2010/wordprocessingInk" xmlns:wne="http://schemas.microsoft.com/office/word/2006/wordml" xmlns:wps="http://schemas.microsoft.com/office/word/2010/wordprocessingShape" mc:Ignorable="w14 w15 w16se w16cid w16 w16cex w16sdtdh wp14">
+  <w:p>
+    <w:pPr>
+      <w:pStyle w:val="Header"/>
+    </w:pPr>
+  </w:p>
+</w:hdr>
+</file>
+
+<file path=word/header2.xml><?xml version="1.0" encoding="utf-8"?>
 <w:hdr xmlns:wpc="http://schemas.microsoft.com/office/word/2010/wordprocessingCanvas" xmlns:cx="http://schemas.microsoft.com/office/drawing/2014/chartex" xmlns:cx1="http://schemas.microsoft.com/office/drawing/2015/9/8/chartex" xmlns:cx2="http://schemas.microsoft.com/office/drawing/2015/10/21/chartex" xmlns:cx3="http://schemas.microsoft.com/office/drawing/2016/5/9/chartex" xmlns:cx4="http://schemas.microsoft.com/office/drawing/2016/5/10/chartex" xmlns:cx5="http://schemas.microsoft.com/office/drawing/2016/5/11/chartex" xmlns:cx6="http://schemas.microsoft.com/office/drawing/2016/5/12/chartex" xmlns:cx7="http://schemas.microsoft.com/office/drawing/2016/5/13/chartex" xmlns:cx8="http://schemas.microsoft.com/office/drawing/2016/5/14/chartex" xmlns:mc="http://schemas.openxmlformats.org/markup-compatibility/2006" xmlns:aink="http://schemas.microsoft.com/office/drawing/2016/ink" xmlns:am3d="http://schemas.microsoft.com/office/drawing/2017/model3d" xmlns:o="urn:schemas-microsoft-com:office:office" xmlns:r="http://schemas.openxmlformats.org/officeDocument/2006/relationships" xmlns:m="http://schemas.openxmlformats.org/officeDocument/2006/math" xmlns:v="urn:schemas-microsoft-com:vml" xmlns:wp14="http://schemas.microsoft.com/office/word/2010/wordprocessingDrawing" xmlns:wp="http://schemas.openxmlformats.org/drawingml/2006/wordprocessingDrawing" xmlns:w10="urn:schemas-microsoft-com:office:word" xmlns:w="http://schemas.openxmlformats.org/wordprocessingml/2006/main" xmlns:w14="http://schemas.microsoft.com/office/word/2010/wordml" xmlns:w15="http://schemas.microsoft.com/office/word/2012/wordml" xmlns:w16cex="http://schemas.microsoft.com/office/word/2018/wordml/cex" xmlns:w16cid="http://schemas.microsoft.com/office/word/2016/wordml/cid" xmlns:w16="http://schemas.microsoft.com/office/word/2018/wordml" xmlns:w16sdtdh="http://schemas.microsoft.com/office/word/2020/wordml/sdtdatahash" xmlns:w16se="http://schemas.microsoft.com/office/word/2015/wordml/symex" xmlns:wpg="http://schemas.microsoft.com/office/word/2010/wordprocessingGroup" xmlns:wpi="http://schemas.microsoft.com/office/word/2010/wordprocessingInk" xmlns:wne="http://schemas.microsoft.com/office/word/2006/wordml" xmlns:wps="http://schemas.microsoft.com/office/word/2010/wordprocessingShape" mc:Ignorable="w14 w15 w16se w16cid w16 w16cex w16sdtdh wp14">
   <w:bookmarkStart w:id="1" w:name="_Hlk78309366"/>
   <w:p>
@@ -1831,6 +1867,10 @@
     <w:pPr>
       <w:spacing w:after="612"/>
       <w:ind w:left="2252"/>
+      <w:rPr>
+        <w:rFonts w:ascii="Liberation Sans" w:eastAsia="Liberation Sans" w:hAnsi="Liberation Sans" w:cs="Liberation Sans"/>
+        <w:sz w:val="20"/>
+      </w:rPr>
     </w:pPr>
     <w:proofErr w:type="gramStart"/>
     <w:r>
@@ -1869,7 +1909,22 @@
       </w:r>
     </w:hyperlink>
   </w:p>
+  <w:p>
+    <w:pPr>
+      <w:spacing w:after="0"/>
+    </w:pPr>
+  </w:p>
   <w:bookmarkEnd w:id="1"/>
+</w:hdr>
+</file>
+
+<file path=word/header3.xml><?xml version="1.0" encoding="utf-8"?>
+<w:hdr xmlns:wpc="http://schemas.microsoft.com/office/word/2010/wordprocessingCanvas" xmlns:cx="http://schemas.microsoft.com/office/drawing/2014/chartex" xmlns:cx1="http://schemas.microsoft.com/office/drawing/2015/9/8/chartex" xmlns:cx2="http://schemas.microsoft.com/office/drawing/2015/10/21/chartex" xmlns:cx3="http://schemas.microsoft.com/office/drawing/2016/5/9/chartex" xmlns:cx4="http://schemas.microsoft.com/office/drawing/2016/5/10/chartex" xmlns:cx5="http://schemas.microsoft.com/office/drawing/2016/5/11/chartex" xmlns:cx6="http://schemas.microsoft.com/office/drawing/2016/5/12/chartex" xmlns:cx7="http://schemas.microsoft.com/office/drawing/2016/5/13/chartex" xmlns:cx8="http://schemas.microsoft.com/office/drawing/2016/5/14/chartex" xmlns:mc="http://schemas.openxmlformats.org/markup-compatibility/2006" xmlns:aink="http://schemas.microsoft.com/office/drawing/2016/ink" xmlns:am3d="http://schemas.microsoft.com/office/drawing/2017/model3d" xmlns:o="urn:schemas-microsoft-com:office:office" xmlns:r="http://schemas.openxmlformats.org/officeDocument/2006/relationships" xmlns:m="http://schemas.openxmlformats.org/officeDocument/2006/math" xmlns:v="urn:schemas-microsoft-com:vml" xmlns:wp14="http://schemas.microsoft.com/office/word/2010/wordprocessingDrawing" xmlns:wp="http://schemas.openxmlformats.org/drawingml/2006/wordprocessingDrawing" xmlns:w10="urn:schemas-microsoft-com:office:word" xmlns:w="http://schemas.openxmlformats.org/wordprocessingml/2006/main" xmlns:w14="http://schemas.microsoft.com/office/word/2010/wordml" xmlns:w15="http://schemas.microsoft.com/office/word/2012/wordml" xmlns:w16cex="http://schemas.microsoft.com/office/word/2018/wordml/cex" xmlns:w16cid="http://schemas.microsoft.com/office/word/2016/wordml/cid" xmlns:w16="http://schemas.microsoft.com/office/word/2018/wordml" xmlns:w16sdtdh="http://schemas.microsoft.com/office/word/2020/wordml/sdtdatahash" xmlns:w16se="http://schemas.microsoft.com/office/word/2015/wordml/symex" xmlns:wpg="http://schemas.microsoft.com/office/word/2010/wordprocessingGroup" xmlns:wpi="http://schemas.microsoft.com/office/word/2010/wordprocessingInk" xmlns:wne="http://schemas.microsoft.com/office/word/2006/wordml" xmlns:wps="http://schemas.microsoft.com/office/word/2010/wordprocessingShape" mc:Ignorable="w14 w15 w16se w16cid w16 w16cex w16sdtdh wp14">
+  <w:p>
+    <w:pPr>
+      <w:pStyle w:val="Header"/>
+    </w:pPr>
+  </w:p>
 </w:hdr>
 </file>
 

</xml_diff>

<commit_message>
tampilan login dan dashboard
</commit_message>
<xml_diff>
--- a/storage/SPT.docx
+++ b/storage/SPT.docx
@@ -156,9 +156,7 @@
                 <w:color w:val="00000A"/>
                 <w:sz w:val="24"/>
               </w:rPr>
-              <w:t>Peraturan Pemerintah Republik Indonesia Nomor 12 Tahun 2017
-tentang Pembinaan dan Pengawasan Penyelenggaraan
-Pemerintahan Daerah;</w:t>
+              <w:t>dasar</w:t>
             </w:r>
             <w:r>
               <w:rPr>
@@ -270,7 +268,7 @@
                 <w:color w:val="00000A"/>
                 <w:sz w:val="24"/>
               </w:rPr>
-              <w:t>1</w:t>
+              <w:t>${i#1}</w:t>
             </w:r>
             <w:r>
               <w:rPr>
@@ -297,7 +295,7 @@
                 <w:color w:val="00000A"/>
                 <w:sz w:val="24"/>
               </w:rPr>
-              <w:t>Ana uhibuka fillah</w:t>
+              <w:t>${NAMA_PEGAWAI#1}</w:t>
             </w:r>
           </w:p>
         </w:tc>
@@ -321,112 +319,7 @@
                 <w:color w:val="00000A"/>
                 <w:sz w:val="24"/>
               </w:rPr>
-              <w:t>Penanggungjawab</w:t>
-            </w:r>
-          </w:p>
-        </w:tc>
-      </w:tr>
-      <w:tr>
-        <w:trPr>
-          <w:trHeight w:val="329"/>
-        </w:trPr>
-        <w:tc>
-          <w:tcPr>
-            <w:tcW w:w="1526" w:type="dxa"/>
-            <w:vAlign w:val="bottom"/>
-          </w:tcPr>
-          <w:p>
-            <w:r>
-              <w:rPr>
-                <w:rFonts w:ascii="Liberation Sans" w:eastAsia="Liberation Sans" w:hAnsi="Liberation Sans" w:cs="Liberation Sans"/>
-                <w:color w:val="00000A"/>
-                <w:sz w:val="24"/>
-              </w:rPr>
-              <w:t/>
-            </w:r>
-            <w:r>
-              <w:rPr>
-                <w:rFonts w:ascii="Liberation Sans" w:eastAsia="Liberation Sans" w:hAnsi="Liberation Sans" w:cs="Liberation Sans"/>
-                <w:color w:val="00000A"/>
-                <w:sz w:val="24"/>
-              </w:rPr>
-              <w:t xml:space="preserve">   </w:t>
-            </w:r>
-            <w:proofErr w:type="gramEnd"/>
-            <w:r>
-              <w:rPr>
-                <w:rFonts w:ascii="Liberation Sans" w:eastAsia="Liberation Sans" w:hAnsi="Liberation Sans" w:cs="Liberation Sans"/>
-                <w:color w:val="00000A"/>
-                <w:sz w:val="24"/>
-              </w:rPr>
-              <w:t xml:space="preserve">  </w:t>
-            </w:r>
-          </w:p>
-        </w:tc>
-        <w:tc>
-          <w:tcPr>
-            <w:tcW w:w="424" w:type="dxa"/>
-            <w:vAlign w:val="bottom"/>
-          </w:tcPr>
-          <w:p>
-            <w:r>
-              <w:rPr>
-                <w:rFonts w:ascii="Liberation Sans" w:eastAsia="Liberation Sans" w:hAnsi="Liberation Sans" w:cs="Liberation Sans"/>
-                <w:color w:val="00000A"/>
-                <w:sz w:val="24"/>
-              </w:rPr>
-              <w:t>2</w:t>
-            </w:r>
-            <w:r>
-              <w:rPr>
-                <w:rFonts w:ascii="Liberation Sans" w:eastAsia="Liberation Sans" w:hAnsi="Liberation Sans" w:cs="Liberation Sans"/>
-                <w:color w:val="00000A"/>
-                <w:sz w:val="24"/>
-              </w:rPr>
-              <w:t>.</w:t>
-            </w:r>
-          </w:p>
-        </w:tc>
-        <w:tc>
-          <w:tcPr>
-            <w:tcW w:w="4282" w:type="dxa"/>
-            <w:vAlign w:val="bottom"/>
-          </w:tcPr>
-          <w:p>
-            <w:pPr>
-              <w:ind w:right="271"/>
-            </w:pPr>
-            <w:r>
-              <w:rPr>
-                <w:rFonts w:ascii="Liberation Sans" w:eastAsia="Liberation Sans" w:hAnsi="Liberation Sans" w:cs="Liberation Sans"/>
-                <w:color w:val="00000A"/>
-                <w:sz w:val="24"/>
-              </w:rPr>
-              <w:t>Ana</w:t>
-            </w:r>
-          </w:p>
-        </w:tc>
-        <w:tc>
-          <w:tcPr>
-            <w:tcW w:w="3261" w:type="dxa"/>
-            <w:vAlign w:val="bottom"/>
-          </w:tcPr>
-          <w:p>
-            <w:pPr>
-              <w:ind w:left="-5" w:hanging="10"/>
-              <w:rPr>
-                <w:rFonts w:ascii="Liberation Sans" w:eastAsia="Liberation Sans" w:hAnsi="Liberation Sans" w:cs="Liberation Sans"/>
-                <w:color w:val="00000A"/>
-                <w:sz w:val="24"/>
-              </w:rPr>
-            </w:pPr>
-            <w:r>
-              <w:rPr>
-                <w:rFonts w:ascii="Liberation Sans" w:eastAsia="Liberation Sans" w:hAnsi="Liberation Sans" w:cs="Liberation Sans"/>
-                <w:color w:val="00000A"/>
-                <w:sz w:val="24"/>
-              </w:rPr>
-              <w:t>Pembantu Penanggungjawab</w:t>
+              <w:t>${NAMA_TUGAS#1}</w:t>
             </w:r>
           </w:p>
         </w:tc>
@@ -527,7 +420,7 @@
                 <w:color w:val="00000A"/>
                 <w:sz w:val="24"/>
               </w:rPr>
-              <w:t>Untuk melaksanakan Audit/Pemeriksaan Pengelolaan Keuangan Desa di desa wilayah Kecamatan Balongbendo Kabupaten Sidoarjo.</w:t>
+              <w:t>melaksanakan</w:t>
             </w:r>
           </w:p>
           <w:p>
@@ -581,7 +474,7 @@
                 <w:color w:val="00000A"/>
                 <w:sz w:val="24"/>
               </w:rPr>
-              <w:t>Jangka waktu monitoring selama 7 (tujuh) hari kerja pada periode tanggal 1 s.d 9 Februari 2021.</w:t>
+              <w:t>Jangka waktu</w:t>
             </w:r>
           </w:p>
         </w:tc>
@@ -616,9 +509,7 @@
           <w:color w:val="00000A"/>
           <w:sz w:val="24"/>
         </w:rPr>
-        <w:t>Kepada pihak-pihak yang bersangkutan diminta kesediaannya untuk memberikan
-bantuan serta keterangan-keterangan yang diperlukan guna kelancaran dalam
-penyelesaian tugas yang dimaksud.</w:t>
+        <w:t>Kepada pihak-pihak yang bersangkutan diminta kesediaannya untuk memberikan bantuan serta keterangan-keterangan yang diperlukan guna kelancaran dalam penyelesaian tugas yang dimaksud.</w:t>
       </w:r>
     </w:p>
     <w:p>

</xml_diff>

<commit_message>
merubah lhp dan temuan
</commit_message>
<xml_diff>
--- a/storage/SPT.docx
+++ b/storage/SPT.docx
@@ -130,7 +130,7 @@
                 <w:sz w:val="24"/>
                 <w:szCs w:val="24"/>
               </w:rPr>
-              <w:t>${n#1}</w:t>
+              <w:t>1</w:t>
             </w:r>
             <w:r>
               <w:rPr>
@@ -156,7 +156,260 @@
                 <w:color w:val="00000A"/>
                 <w:sz w:val="24"/>
               </w:rPr>
-              <w:t>${uraian_dasar#1}</w:t>
+              <w:t>Undang - Undang Republik Indonesia Nomor 9 Tahun 2015 tentang
+Perubahan Kedua atas Undang-Undang Nomor 23 Tahun 2014
+Pemerintah Daerah;</w:t>
+            </w:r>
+            <w:r>
+              <w:rPr>
+                <w:rFonts w:ascii="Liberation Sans" w:eastAsia="Liberation Sans" w:hAnsi="Liberation Sans" w:cs="Liberation Sans"/>
+                <w:color w:val="00000A"/>
+                <w:sz w:val="24"/>
+              </w:rPr>
+              <w:t xml:space="preserve"> </w:t>
+            </w:r>
+          </w:p>
+        </w:tc>
+      </w:tr>
+      <w:tr>
+        <w:trPr>
+          <w:trHeight w:val="316"/>
+        </w:trPr>
+        <w:tc>
+          <w:tcPr>
+            <w:tcW w:w="1526" w:type="dxa"/>
+          </w:tcPr>
+          <w:bookmarkEnd w:id="0"/>
+          <w:p>
+            <w:pPr>
+              <w:tabs>
+                <w:tab w:val="center" w:pos="1133"/>
+              </w:tabs>
+            </w:pPr>
+            <w:r>
+              <w:rPr>
+                <w:rFonts w:ascii="Liberation Sans" w:eastAsia="Liberation Sans" w:hAnsi="Liberation Sans" w:cs="Liberation Sans"/>
+                <w:color w:val="00000A"/>
+                <w:sz w:val="24"/>
+              </w:rPr>
+              <w:t/>
+            </w:r>
+          </w:p>
+        </w:tc>
+        <w:tc>
+          <w:tcPr>
+            <w:tcW w:w="424" w:type="dxa"/>
+          </w:tcPr>
+          <w:p>
+            <w:pPr>
+              <w:rPr>
+                <w:rFonts w:ascii="Liberation Sans" w:hAnsi="Liberation Sans" w:cs="Liberation Sans"/>
+                <w:sz w:val="24"/>
+                <w:szCs w:val="24"/>
+              </w:rPr>
+            </w:pPr>
+            <w:r>
+              <w:rPr>
+                <w:rFonts w:ascii="Liberation Sans" w:hAnsi="Liberation Sans" w:cs="Liberation Sans"/>
+                <w:sz w:val="24"/>
+                <w:szCs w:val="24"/>
+              </w:rPr>
+              <w:t>2</w:t>
+            </w:r>
+            <w:r>
+              <w:rPr>
+                <w:rFonts w:ascii="Liberation Sans" w:hAnsi="Liberation Sans" w:cs="Liberation Sans"/>
+                <w:sz w:val="24"/>
+                <w:szCs w:val="24"/>
+              </w:rPr>
+              <w:t>.</w:t>
+            </w:r>
+          </w:p>
+        </w:tc>
+        <w:tc>
+          <w:tcPr>
+            <w:tcW w:w="7429" w:type="dxa"/>
+          </w:tcPr>
+          <w:p>
+            <w:pPr>
+              <w:jc w:val="both"/>
+            </w:pPr>
+            <w:r>
+              <w:rPr>
+                <w:rFonts w:ascii="Liberation Sans" w:eastAsia="Liberation Sans" w:hAnsi="Liberation Sans" w:cs="Liberation Sans"/>
+                <w:color w:val="00000A"/>
+                <w:sz w:val="24"/>
+              </w:rPr>
+              <w:t>Peraturan Pemerintah Republik Indonesia Nomor 12 Tahun 2017
+tentang Pembinaan dan Pengawasan Penyelenggaraan
+Pemerintahan Daerah;</w:t>
+            </w:r>
+            <w:r>
+              <w:rPr>
+                <w:rFonts w:ascii="Liberation Sans" w:eastAsia="Liberation Sans" w:hAnsi="Liberation Sans" w:cs="Liberation Sans"/>
+                <w:color w:val="00000A"/>
+                <w:sz w:val="24"/>
+              </w:rPr>
+              <w:t xml:space="preserve"> </w:t>
+            </w:r>
+          </w:p>
+        </w:tc>
+      </w:tr>
+      <w:tr>
+        <w:trPr>
+          <w:trHeight w:val="316"/>
+        </w:trPr>
+        <w:tc>
+          <w:tcPr>
+            <w:tcW w:w="1526" w:type="dxa"/>
+          </w:tcPr>
+          <w:bookmarkEnd w:id="0"/>
+          <w:p>
+            <w:pPr>
+              <w:tabs>
+                <w:tab w:val="center" w:pos="1133"/>
+              </w:tabs>
+            </w:pPr>
+            <w:r>
+              <w:rPr>
+                <w:rFonts w:ascii="Liberation Sans" w:eastAsia="Liberation Sans" w:hAnsi="Liberation Sans" w:cs="Liberation Sans"/>
+                <w:color w:val="00000A"/>
+                <w:sz w:val="24"/>
+              </w:rPr>
+              <w:t/>
+            </w:r>
+          </w:p>
+        </w:tc>
+        <w:tc>
+          <w:tcPr>
+            <w:tcW w:w="424" w:type="dxa"/>
+          </w:tcPr>
+          <w:p>
+            <w:pPr>
+              <w:rPr>
+                <w:rFonts w:ascii="Liberation Sans" w:hAnsi="Liberation Sans" w:cs="Liberation Sans"/>
+                <w:sz w:val="24"/>
+                <w:szCs w:val="24"/>
+              </w:rPr>
+            </w:pPr>
+            <w:r>
+              <w:rPr>
+                <w:rFonts w:ascii="Liberation Sans" w:hAnsi="Liberation Sans" w:cs="Liberation Sans"/>
+                <w:sz w:val="24"/>
+                <w:szCs w:val="24"/>
+              </w:rPr>
+              <w:t>3</w:t>
+            </w:r>
+            <w:r>
+              <w:rPr>
+                <w:rFonts w:ascii="Liberation Sans" w:hAnsi="Liberation Sans" w:cs="Liberation Sans"/>
+                <w:sz w:val="24"/>
+                <w:szCs w:val="24"/>
+              </w:rPr>
+              <w:t>.</w:t>
+            </w:r>
+          </w:p>
+        </w:tc>
+        <w:tc>
+          <w:tcPr>
+            <w:tcW w:w="7429" w:type="dxa"/>
+          </w:tcPr>
+          <w:p>
+            <w:pPr>
+              <w:jc w:val="both"/>
+            </w:pPr>
+            <w:r>
+              <w:rPr>
+                <w:rFonts w:ascii="Liberation Sans" w:eastAsia="Liberation Sans" w:hAnsi="Liberation Sans" w:cs="Liberation Sans"/>
+                <w:color w:val="00000A"/>
+                <w:sz w:val="24"/>
+              </w:rPr>
+              <w:t>Peraturan Menteri Dalam Negeri Nomor 23 Tahun 2020 tentang
+Perencanaan Pembinaan dan Pengawasan Pemerintahan Daerah
+Tahun 2021;</w:t>
+            </w:r>
+            <w:r>
+              <w:rPr>
+                <w:rFonts w:ascii="Liberation Sans" w:eastAsia="Liberation Sans" w:hAnsi="Liberation Sans" w:cs="Liberation Sans"/>
+                <w:color w:val="00000A"/>
+                <w:sz w:val="24"/>
+              </w:rPr>
+              <w:t xml:space="preserve"> </w:t>
+            </w:r>
+          </w:p>
+        </w:tc>
+      </w:tr>
+      <w:tr>
+        <w:trPr>
+          <w:trHeight w:val="316"/>
+        </w:trPr>
+        <w:tc>
+          <w:tcPr>
+            <w:tcW w:w="1526" w:type="dxa"/>
+          </w:tcPr>
+          <w:bookmarkEnd w:id="0"/>
+          <w:p>
+            <w:pPr>
+              <w:tabs>
+                <w:tab w:val="center" w:pos="1133"/>
+              </w:tabs>
+            </w:pPr>
+            <w:r>
+              <w:rPr>
+                <w:rFonts w:ascii="Liberation Sans" w:eastAsia="Liberation Sans" w:hAnsi="Liberation Sans" w:cs="Liberation Sans"/>
+                <w:color w:val="00000A"/>
+                <w:sz w:val="24"/>
+              </w:rPr>
+              <w:t/>
+            </w:r>
+          </w:p>
+        </w:tc>
+        <w:tc>
+          <w:tcPr>
+            <w:tcW w:w="424" w:type="dxa"/>
+          </w:tcPr>
+          <w:p>
+            <w:pPr>
+              <w:rPr>
+                <w:rFonts w:ascii="Liberation Sans" w:hAnsi="Liberation Sans" w:cs="Liberation Sans"/>
+                <w:sz w:val="24"/>
+                <w:szCs w:val="24"/>
+              </w:rPr>
+            </w:pPr>
+            <w:r>
+              <w:rPr>
+                <w:rFonts w:ascii="Liberation Sans" w:hAnsi="Liberation Sans" w:cs="Liberation Sans"/>
+                <w:sz w:val="24"/>
+                <w:szCs w:val="24"/>
+              </w:rPr>
+              <w:t>4</w:t>
+            </w:r>
+            <w:r>
+              <w:rPr>
+                <w:rFonts w:ascii="Liberation Sans" w:hAnsi="Liberation Sans" w:cs="Liberation Sans"/>
+                <w:sz w:val="24"/>
+                <w:szCs w:val="24"/>
+              </w:rPr>
+              <w:t>.</w:t>
+            </w:r>
+          </w:p>
+        </w:tc>
+        <w:tc>
+          <w:tcPr>
+            <w:tcW w:w="7429" w:type="dxa"/>
+          </w:tcPr>
+          <w:p>
+            <w:pPr>
+              <w:jc w:val="both"/>
+            </w:pPr>
+            <w:r>
+              <w:rPr>
+                <w:rFonts w:ascii="Liberation Sans" w:eastAsia="Liberation Sans" w:hAnsi="Liberation Sans" w:cs="Liberation Sans"/>
+                <w:color w:val="00000A"/>
+                <w:sz w:val="24"/>
+              </w:rPr>
+              <w:t>Program Kerja Pengawasan Tahunan (PKPT) Inspektorat Daerah
+Kabupaten Sidoarjo Tahun 2021;</w:t>
             </w:r>
             <w:r>
               <w:rPr>
@@ -268,7 +521,7 @@
                 <w:color w:val="00000A"/>
                 <w:sz w:val="24"/>
               </w:rPr>
-              <w:t>${i#1}</w:t>
+              <w:t>1</w:t>
             </w:r>
             <w:r>
               <w:rPr>
@@ -295,7 +548,7 @@
                 <w:color w:val="00000A"/>
                 <w:sz w:val="24"/>
               </w:rPr>
-              <w:t>${NAMA_PEGAWAI#1}</w:t>
+              <w:t>ANDJAR SURJADIANTO,  S.Sos</w:t>
             </w:r>
           </w:p>
         </w:tc>
@@ -319,7 +572,637 @@
                 <w:color w:val="00000A"/>
                 <w:sz w:val="24"/>
               </w:rPr>
-              <w:t>${NAMA_TUGAS#1}</w:t>
+              <w:t>Penanggungjawab</w:t>
+            </w:r>
+          </w:p>
+        </w:tc>
+      </w:tr>
+      <w:tr>
+        <w:trPr>
+          <w:trHeight w:val="329"/>
+        </w:trPr>
+        <w:tc>
+          <w:tcPr>
+            <w:tcW w:w="1526" w:type="dxa"/>
+            <w:vAlign w:val="bottom"/>
+          </w:tcPr>
+          <w:p>
+            <w:r>
+              <w:rPr>
+                <w:rFonts w:ascii="Liberation Sans" w:eastAsia="Liberation Sans" w:hAnsi="Liberation Sans" w:cs="Liberation Sans"/>
+                <w:color w:val="00000A"/>
+                <w:sz w:val="24"/>
+              </w:rPr>
+              <w:t/>
+            </w:r>
+            <w:r>
+              <w:rPr>
+                <w:rFonts w:ascii="Liberation Sans" w:eastAsia="Liberation Sans" w:hAnsi="Liberation Sans" w:cs="Liberation Sans"/>
+                <w:color w:val="00000A"/>
+                <w:sz w:val="24"/>
+              </w:rPr>
+              <w:t xml:space="preserve">   </w:t>
+            </w:r>
+            <w:proofErr w:type="gramEnd"/>
+            <w:r>
+              <w:rPr>
+                <w:rFonts w:ascii="Liberation Sans" w:eastAsia="Liberation Sans" w:hAnsi="Liberation Sans" w:cs="Liberation Sans"/>
+                <w:color w:val="00000A"/>
+                <w:sz w:val="24"/>
+              </w:rPr>
+              <w:t xml:space="preserve">  </w:t>
+            </w:r>
+          </w:p>
+        </w:tc>
+        <w:tc>
+          <w:tcPr>
+            <w:tcW w:w="424" w:type="dxa"/>
+            <w:vAlign w:val="bottom"/>
+          </w:tcPr>
+          <w:p>
+            <w:r>
+              <w:rPr>
+                <w:rFonts w:ascii="Liberation Sans" w:eastAsia="Liberation Sans" w:hAnsi="Liberation Sans" w:cs="Liberation Sans"/>
+                <w:color w:val="00000A"/>
+                <w:sz w:val="24"/>
+              </w:rPr>
+              <w:t>2</w:t>
+            </w:r>
+            <w:r>
+              <w:rPr>
+                <w:rFonts w:ascii="Liberation Sans" w:eastAsia="Liberation Sans" w:hAnsi="Liberation Sans" w:cs="Liberation Sans"/>
+                <w:color w:val="00000A"/>
+                <w:sz w:val="24"/>
+              </w:rPr>
+              <w:t>.</w:t>
+            </w:r>
+          </w:p>
+        </w:tc>
+        <w:tc>
+          <w:tcPr>
+            <w:tcW w:w="4282" w:type="dxa"/>
+            <w:vAlign w:val="bottom"/>
+          </w:tcPr>
+          <w:p>
+            <w:pPr>
+              <w:ind w:right="271"/>
+            </w:pPr>
+            <w:r>
+              <w:rPr>
+                <w:rFonts w:ascii="Liberation Sans" w:eastAsia="Liberation Sans" w:hAnsi="Liberation Sans" w:cs="Liberation Sans"/>
+                <w:color w:val="00000A"/>
+                <w:sz w:val="24"/>
+              </w:rPr>
+              <w:t>Drs. PUJOSENO, SIP</w:t>
+            </w:r>
+          </w:p>
+        </w:tc>
+        <w:tc>
+          <w:tcPr>
+            <w:tcW w:w="3261" w:type="dxa"/>
+            <w:vAlign w:val="bottom"/>
+          </w:tcPr>
+          <w:p>
+            <w:pPr>
+              <w:ind w:left="-5" w:hanging="10"/>
+              <w:rPr>
+                <w:rFonts w:ascii="Liberation Sans" w:eastAsia="Liberation Sans" w:hAnsi="Liberation Sans" w:cs="Liberation Sans"/>
+                <w:color w:val="00000A"/>
+                <w:sz w:val="24"/>
+              </w:rPr>
+            </w:pPr>
+            <w:r>
+              <w:rPr>
+                <w:rFonts w:ascii="Liberation Sans" w:eastAsia="Liberation Sans" w:hAnsi="Liberation Sans" w:cs="Liberation Sans"/>
+                <w:color w:val="00000A"/>
+                <w:sz w:val="24"/>
+              </w:rPr>
+              <w:t>Pembantu Penanggungjawab</w:t>
+            </w:r>
+          </w:p>
+        </w:tc>
+      </w:tr>
+      <w:tr>
+        <w:trPr>
+          <w:trHeight w:val="329"/>
+        </w:trPr>
+        <w:tc>
+          <w:tcPr>
+            <w:tcW w:w="1526" w:type="dxa"/>
+            <w:vAlign w:val="bottom"/>
+          </w:tcPr>
+          <w:p>
+            <w:r>
+              <w:rPr>
+                <w:rFonts w:ascii="Liberation Sans" w:eastAsia="Liberation Sans" w:hAnsi="Liberation Sans" w:cs="Liberation Sans"/>
+                <w:color w:val="00000A"/>
+                <w:sz w:val="24"/>
+              </w:rPr>
+              <w:t/>
+            </w:r>
+            <w:r>
+              <w:rPr>
+                <w:rFonts w:ascii="Liberation Sans" w:eastAsia="Liberation Sans" w:hAnsi="Liberation Sans" w:cs="Liberation Sans"/>
+                <w:color w:val="00000A"/>
+                <w:sz w:val="24"/>
+              </w:rPr>
+              <w:t xml:space="preserve">   </w:t>
+            </w:r>
+            <w:proofErr w:type="gramEnd"/>
+            <w:r>
+              <w:rPr>
+                <w:rFonts w:ascii="Liberation Sans" w:eastAsia="Liberation Sans" w:hAnsi="Liberation Sans" w:cs="Liberation Sans"/>
+                <w:color w:val="00000A"/>
+                <w:sz w:val="24"/>
+              </w:rPr>
+              <w:t xml:space="preserve">  </w:t>
+            </w:r>
+          </w:p>
+        </w:tc>
+        <w:tc>
+          <w:tcPr>
+            <w:tcW w:w="424" w:type="dxa"/>
+            <w:vAlign w:val="bottom"/>
+          </w:tcPr>
+          <w:p>
+            <w:r>
+              <w:rPr>
+                <w:rFonts w:ascii="Liberation Sans" w:eastAsia="Liberation Sans" w:hAnsi="Liberation Sans" w:cs="Liberation Sans"/>
+                <w:color w:val="00000A"/>
+                <w:sz w:val="24"/>
+              </w:rPr>
+              <w:t>3</w:t>
+            </w:r>
+            <w:r>
+              <w:rPr>
+                <w:rFonts w:ascii="Liberation Sans" w:eastAsia="Liberation Sans" w:hAnsi="Liberation Sans" w:cs="Liberation Sans"/>
+                <w:color w:val="00000A"/>
+                <w:sz w:val="24"/>
+              </w:rPr>
+              <w:t>.</w:t>
+            </w:r>
+          </w:p>
+        </w:tc>
+        <w:tc>
+          <w:tcPr>
+            <w:tcW w:w="4282" w:type="dxa"/>
+            <w:vAlign w:val="bottom"/>
+          </w:tcPr>
+          <w:p>
+            <w:pPr>
+              <w:ind w:right="271"/>
+            </w:pPr>
+            <w:r>
+              <w:rPr>
+                <w:rFonts w:ascii="Liberation Sans" w:eastAsia="Liberation Sans" w:hAnsi="Liberation Sans" w:cs="Liberation Sans"/>
+                <w:color w:val="00000A"/>
+                <w:sz w:val="24"/>
+              </w:rPr>
+              <w:t>Drs. DANIEL S. TODING, M.AP</w:t>
+            </w:r>
+          </w:p>
+        </w:tc>
+        <w:tc>
+          <w:tcPr>
+            <w:tcW w:w="3261" w:type="dxa"/>
+            <w:vAlign w:val="bottom"/>
+          </w:tcPr>
+          <w:p>
+            <w:pPr>
+              <w:ind w:left="-5" w:hanging="10"/>
+              <w:rPr>
+                <w:rFonts w:ascii="Liberation Sans" w:eastAsia="Liberation Sans" w:hAnsi="Liberation Sans" w:cs="Liberation Sans"/>
+                <w:color w:val="00000A"/>
+                <w:sz w:val="24"/>
+              </w:rPr>
+            </w:pPr>
+            <w:r>
+              <w:rPr>
+                <w:rFonts w:ascii="Liberation Sans" w:eastAsia="Liberation Sans" w:hAnsi="Liberation Sans" w:cs="Liberation Sans"/>
+                <w:color w:val="00000A"/>
+                <w:sz w:val="24"/>
+              </w:rPr>
+              <w:t>Pengendali Mutu</w:t>
+            </w:r>
+          </w:p>
+        </w:tc>
+      </w:tr>
+      <w:tr>
+        <w:trPr>
+          <w:trHeight w:val="329"/>
+        </w:trPr>
+        <w:tc>
+          <w:tcPr>
+            <w:tcW w:w="1526" w:type="dxa"/>
+            <w:vAlign w:val="bottom"/>
+          </w:tcPr>
+          <w:p>
+            <w:r>
+              <w:rPr>
+                <w:rFonts w:ascii="Liberation Sans" w:eastAsia="Liberation Sans" w:hAnsi="Liberation Sans" w:cs="Liberation Sans"/>
+                <w:color w:val="00000A"/>
+                <w:sz w:val="24"/>
+              </w:rPr>
+              <w:t/>
+            </w:r>
+            <w:r>
+              <w:rPr>
+                <w:rFonts w:ascii="Liberation Sans" w:eastAsia="Liberation Sans" w:hAnsi="Liberation Sans" w:cs="Liberation Sans"/>
+                <w:color w:val="00000A"/>
+                <w:sz w:val="24"/>
+              </w:rPr>
+              <w:t xml:space="preserve">   </w:t>
+            </w:r>
+            <w:proofErr w:type="gramEnd"/>
+            <w:r>
+              <w:rPr>
+                <w:rFonts w:ascii="Liberation Sans" w:eastAsia="Liberation Sans" w:hAnsi="Liberation Sans" w:cs="Liberation Sans"/>
+                <w:color w:val="00000A"/>
+                <w:sz w:val="24"/>
+              </w:rPr>
+              <w:t xml:space="preserve">  </w:t>
+            </w:r>
+          </w:p>
+        </w:tc>
+        <w:tc>
+          <w:tcPr>
+            <w:tcW w:w="424" w:type="dxa"/>
+            <w:vAlign w:val="bottom"/>
+          </w:tcPr>
+          <w:p>
+            <w:r>
+              <w:rPr>
+                <w:rFonts w:ascii="Liberation Sans" w:eastAsia="Liberation Sans" w:hAnsi="Liberation Sans" w:cs="Liberation Sans"/>
+                <w:color w:val="00000A"/>
+                <w:sz w:val="24"/>
+              </w:rPr>
+              <w:t>4</w:t>
+            </w:r>
+            <w:r>
+              <w:rPr>
+                <w:rFonts w:ascii="Liberation Sans" w:eastAsia="Liberation Sans" w:hAnsi="Liberation Sans" w:cs="Liberation Sans"/>
+                <w:color w:val="00000A"/>
+                <w:sz w:val="24"/>
+              </w:rPr>
+              <w:t>.</w:t>
+            </w:r>
+          </w:p>
+        </w:tc>
+        <w:tc>
+          <w:tcPr>
+            <w:tcW w:w="4282" w:type="dxa"/>
+            <w:vAlign w:val="bottom"/>
+          </w:tcPr>
+          <w:p>
+            <w:pPr>
+              <w:ind w:right="271"/>
+            </w:pPr>
+            <w:r>
+              <w:rPr>
+                <w:rFonts w:ascii="Liberation Sans" w:eastAsia="Liberation Sans" w:hAnsi="Liberation Sans" w:cs="Liberation Sans"/>
+                <w:color w:val="00000A"/>
+                <w:sz w:val="24"/>
+              </w:rPr>
+              <w:t>HARI SUSANTO, S.Sos, MM</w:t>
+            </w:r>
+          </w:p>
+        </w:tc>
+        <w:tc>
+          <w:tcPr>
+            <w:tcW w:w="3261" w:type="dxa"/>
+            <w:vAlign w:val="bottom"/>
+          </w:tcPr>
+          <w:p>
+            <w:pPr>
+              <w:ind w:left="-5" w:hanging="10"/>
+              <w:rPr>
+                <w:rFonts w:ascii="Liberation Sans" w:eastAsia="Liberation Sans" w:hAnsi="Liberation Sans" w:cs="Liberation Sans"/>
+                <w:color w:val="00000A"/>
+                <w:sz w:val="24"/>
+              </w:rPr>
+            </w:pPr>
+            <w:r>
+              <w:rPr>
+                <w:rFonts w:ascii="Liberation Sans" w:eastAsia="Liberation Sans" w:hAnsi="Liberation Sans" w:cs="Liberation Sans"/>
+                <w:color w:val="00000A"/>
+                <w:sz w:val="24"/>
+              </w:rPr>
+              <w:t>Pengendali Teknis</w:t>
+            </w:r>
+          </w:p>
+        </w:tc>
+      </w:tr>
+      <w:tr>
+        <w:trPr>
+          <w:trHeight w:val="329"/>
+        </w:trPr>
+        <w:tc>
+          <w:tcPr>
+            <w:tcW w:w="1526" w:type="dxa"/>
+            <w:vAlign w:val="bottom"/>
+          </w:tcPr>
+          <w:p>
+            <w:r>
+              <w:rPr>
+                <w:rFonts w:ascii="Liberation Sans" w:eastAsia="Liberation Sans" w:hAnsi="Liberation Sans" w:cs="Liberation Sans"/>
+                <w:color w:val="00000A"/>
+                <w:sz w:val="24"/>
+              </w:rPr>
+              <w:t/>
+            </w:r>
+            <w:r>
+              <w:rPr>
+                <w:rFonts w:ascii="Liberation Sans" w:eastAsia="Liberation Sans" w:hAnsi="Liberation Sans" w:cs="Liberation Sans"/>
+                <w:color w:val="00000A"/>
+                <w:sz w:val="24"/>
+              </w:rPr>
+              <w:t xml:space="preserve">   </w:t>
+            </w:r>
+            <w:proofErr w:type="gramEnd"/>
+            <w:r>
+              <w:rPr>
+                <w:rFonts w:ascii="Liberation Sans" w:eastAsia="Liberation Sans" w:hAnsi="Liberation Sans" w:cs="Liberation Sans"/>
+                <w:color w:val="00000A"/>
+                <w:sz w:val="24"/>
+              </w:rPr>
+              <w:t xml:space="preserve">  </w:t>
+            </w:r>
+          </w:p>
+        </w:tc>
+        <w:tc>
+          <w:tcPr>
+            <w:tcW w:w="424" w:type="dxa"/>
+            <w:vAlign w:val="bottom"/>
+          </w:tcPr>
+          <w:p>
+            <w:r>
+              <w:rPr>
+                <w:rFonts w:ascii="Liberation Sans" w:eastAsia="Liberation Sans" w:hAnsi="Liberation Sans" w:cs="Liberation Sans"/>
+                <w:color w:val="00000A"/>
+                <w:sz w:val="24"/>
+              </w:rPr>
+              <w:t>5</w:t>
+            </w:r>
+            <w:r>
+              <w:rPr>
+                <w:rFonts w:ascii="Liberation Sans" w:eastAsia="Liberation Sans" w:hAnsi="Liberation Sans" w:cs="Liberation Sans"/>
+                <w:color w:val="00000A"/>
+                <w:sz w:val="24"/>
+              </w:rPr>
+              <w:t>.</w:t>
+            </w:r>
+          </w:p>
+        </w:tc>
+        <w:tc>
+          <w:tcPr>
+            <w:tcW w:w="4282" w:type="dxa"/>
+            <w:vAlign w:val="bottom"/>
+          </w:tcPr>
+          <w:p>
+            <w:pPr>
+              <w:ind w:right="271"/>
+            </w:pPr>
+            <w:r>
+              <w:rPr>
+                <w:rFonts w:ascii="Liberation Sans" w:eastAsia="Liberation Sans" w:hAnsi="Liberation Sans" w:cs="Liberation Sans"/>
+                <w:color w:val="00000A"/>
+                <w:sz w:val="24"/>
+              </w:rPr>
+              <w:t>MOCH. ARTFIANDO, SH</w:t>
+            </w:r>
+          </w:p>
+        </w:tc>
+        <w:tc>
+          <w:tcPr>
+            <w:tcW w:w="3261" w:type="dxa"/>
+            <w:vAlign w:val="bottom"/>
+          </w:tcPr>
+          <w:p>
+            <w:pPr>
+              <w:ind w:left="-5" w:hanging="10"/>
+              <w:rPr>
+                <w:rFonts w:ascii="Liberation Sans" w:eastAsia="Liberation Sans" w:hAnsi="Liberation Sans" w:cs="Liberation Sans"/>
+                <w:color w:val="00000A"/>
+                <w:sz w:val="24"/>
+              </w:rPr>
+            </w:pPr>
+            <w:r>
+              <w:rPr>
+                <w:rFonts w:ascii="Liberation Sans" w:eastAsia="Liberation Sans" w:hAnsi="Liberation Sans" w:cs="Liberation Sans"/>
+                <w:color w:val="00000A"/>
+                <w:sz w:val="24"/>
+              </w:rPr>
+              <w:t>Ketua Tim</w:t>
+            </w:r>
+          </w:p>
+        </w:tc>
+      </w:tr>
+      <w:tr>
+        <w:trPr>
+          <w:trHeight w:val="329"/>
+        </w:trPr>
+        <w:tc>
+          <w:tcPr>
+            <w:tcW w:w="1526" w:type="dxa"/>
+            <w:vAlign w:val="bottom"/>
+          </w:tcPr>
+          <w:p>
+            <w:r>
+              <w:rPr>
+                <w:rFonts w:ascii="Liberation Sans" w:eastAsia="Liberation Sans" w:hAnsi="Liberation Sans" w:cs="Liberation Sans"/>
+                <w:color w:val="00000A"/>
+                <w:sz w:val="24"/>
+              </w:rPr>
+              <w:t/>
+            </w:r>
+            <w:r>
+              <w:rPr>
+                <w:rFonts w:ascii="Liberation Sans" w:eastAsia="Liberation Sans" w:hAnsi="Liberation Sans" w:cs="Liberation Sans"/>
+                <w:color w:val="00000A"/>
+                <w:sz w:val="24"/>
+              </w:rPr>
+              <w:t xml:space="preserve">   </w:t>
+            </w:r>
+            <w:proofErr w:type="gramEnd"/>
+            <w:r>
+              <w:rPr>
+                <w:rFonts w:ascii="Liberation Sans" w:eastAsia="Liberation Sans" w:hAnsi="Liberation Sans" w:cs="Liberation Sans"/>
+                <w:color w:val="00000A"/>
+                <w:sz w:val="24"/>
+              </w:rPr>
+              <w:t xml:space="preserve">  </w:t>
+            </w:r>
+          </w:p>
+        </w:tc>
+        <w:tc>
+          <w:tcPr>
+            <w:tcW w:w="424" w:type="dxa"/>
+            <w:vAlign w:val="bottom"/>
+          </w:tcPr>
+          <w:p>
+            <w:r>
+              <w:rPr>
+                <w:rFonts w:ascii="Liberation Sans" w:eastAsia="Liberation Sans" w:hAnsi="Liberation Sans" w:cs="Liberation Sans"/>
+                <w:color w:val="00000A"/>
+                <w:sz w:val="24"/>
+              </w:rPr>
+              <w:t>6</w:t>
+            </w:r>
+            <w:r>
+              <w:rPr>
+                <w:rFonts w:ascii="Liberation Sans" w:eastAsia="Liberation Sans" w:hAnsi="Liberation Sans" w:cs="Liberation Sans"/>
+                <w:color w:val="00000A"/>
+                <w:sz w:val="24"/>
+              </w:rPr>
+              <w:t>.</w:t>
+            </w:r>
+          </w:p>
+        </w:tc>
+        <w:tc>
+          <w:tcPr>
+            <w:tcW w:w="4282" w:type="dxa"/>
+            <w:vAlign w:val="bottom"/>
+          </w:tcPr>
+          <w:p>
+            <w:pPr>
+              <w:ind w:right="271"/>
+            </w:pPr>
+            <w:r>
+              <w:rPr>
+                <w:rFonts w:ascii="Liberation Sans" w:eastAsia="Liberation Sans" w:hAnsi="Liberation Sans" w:cs="Liberation Sans"/>
+                <w:color w:val="00000A"/>
+                <w:sz w:val="24"/>
+              </w:rPr>
+              <w:t>NABILLAH CITRA CHAESARI, A.Md</w:t>
+            </w:r>
+          </w:p>
+        </w:tc>
+        <w:tc>
+          <w:tcPr>
+            <w:tcW w:w="3261" w:type="dxa"/>
+            <w:vAlign w:val="bottom"/>
+          </w:tcPr>
+          <w:p>
+            <w:pPr>
+              <w:ind w:left="-5" w:hanging="10"/>
+              <w:rPr>
+                <w:rFonts w:ascii="Liberation Sans" w:eastAsia="Liberation Sans" w:hAnsi="Liberation Sans" w:cs="Liberation Sans"/>
+                <w:color w:val="00000A"/>
+                <w:sz w:val="24"/>
+              </w:rPr>
+            </w:pPr>
+            <w:r>
+              <w:rPr>
+                <w:rFonts w:ascii="Liberation Sans" w:eastAsia="Liberation Sans" w:hAnsi="Liberation Sans" w:cs="Liberation Sans"/>
+                <w:color w:val="00000A"/>
+                <w:sz w:val="24"/>
+              </w:rPr>
+              <w:t>Anggota</w:t>
+            </w:r>
+          </w:p>
+        </w:tc>
+      </w:tr>
+      <w:tr>
+        <w:trPr>
+          <w:trHeight w:val="329"/>
+        </w:trPr>
+        <w:tc>
+          <w:tcPr>
+            <w:tcW w:w="1526" w:type="dxa"/>
+            <w:vAlign w:val="bottom"/>
+          </w:tcPr>
+          <w:p>
+            <w:r>
+              <w:rPr>
+                <w:rFonts w:ascii="Liberation Sans" w:eastAsia="Liberation Sans" w:hAnsi="Liberation Sans" w:cs="Liberation Sans"/>
+                <w:color w:val="00000A"/>
+                <w:sz w:val="24"/>
+              </w:rPr>
+              <w:t/>
+            </w:r>
+            <w:r>
+              <w:rPr>
+                <w:rFonts w:ascii="Liberation Sans" w:eastAsia="Liberation Sans" w:hAnsi="Liberation Sans" w:cs="Liberation Sans"/>
+                <w:color w:val="00000A"/>
+                <w:sz w:val="24"/>
+              </w:rPr>
+              <w:t xml:space="preserve">   </w:t>
+            </w:r>
+            <w:proofErr w:type="gramEnd"/>
+            <w:r>
+              <w:rPr>
+                <w:rFonts w:ascii="Liberation Sans" w:eastAsia="Liberation Sans" w:hAnsi="Liberation Sans" w:cs="Liberation Sans"/>
+                <w:color w:val="00000A"/>
+                <w:sz w:val="24"/>
+              </w:rPr>
+              <w:t xml:space="preserve">  </w:t>
+            </w:r>
+          </w:p>
+        </w:tc>
+        <w:tc>
+          <w:tcPr>
+            <w:tcW w:w="424" w:type="dxa"/>
+            <w:vAlign w:val="bottom"/>
+          </w:tcPr>
+          <w:p>
+            <w:r>
+              <w:rPr>
+                <w:rFonts w:ascii="Liberation Sans" w:eastAsia="Liberation Sans" w:hAnsi="Liberation Sans" w:cs="Liberation Sans"/>
+                <w:color w:val="00000A"/>
+                <w:sz w:val="24"/>
+              </w:rPr>
+              <w:t>7</w:t>
+            </w:r>
+            <w:r>
+              <w:rPr>
+                <w:rFonts w:ascii="Liberation Sans" w:eastAsia="Liberation Sans" w:hAnsi="Liberation Sans" w:cs="Liberation Sans"/>
+                <w:color w:val="00000A"/>
+                <w:sz w:val="24"/>
+              </w:rPr>
+              <w:t>.</w:t>
+            </w:r>
+          </w:p>
+        </w:tc>
+        <w:tc>
+          <w:tcPr>
+            <w:tcW w:w="4282" w:type="dxa"/>
+            <w:vAlign w:val="bottom"/>
+          </w:tcPr>
+          <w:p>
+            <w:pPr>
+              <w:ind w:right="271"/>
+            </w:pPr>
+            <w:r>
+              <w:rPr>
+                <w:rFonts w:ascii="Liberation Sans" w:eastAsia="Liberation Sans" w:hAnsi="Liberation Sans" w:cs="Liberation Sans"/>
+                <w:color w:val="00000A"/>
+                <w:sz w:val="24"/>
+              </w:rPr>
+              <w:t>YUANITA HASTOWO, A.Md</w:t>
+            </w:r>
+          </w:p>
+        </w:tc>
+        <w:tc>
+          <w:tcPr>
+            <w:tcW w:w="3261" w:type="dxa"/>
+            <w:vAlign w:val="bottom"/>
+          </w:tcPr>
+          <w:p>
+            <w:pPr>
+              <w:ind w:left="-5" w:hanging="10"/>
+              <w:rPr>
+                <w:rFonts w:ascii="Liberation Sans" w:eastAsia="Liberation Sans" w:hAnsi="Liberation Sans" w:cs="Liberation Sans"/>
+                <w:color w:val="00000A"/>
+                <w:sz w:val="24"/>
+              </w:rPr>
+            </w:pPr>
+            <w:r>
+              <w:rPr>
+                <w:rFonts w:ascii="Liberation Sans" w:eastAsia="Liberation Sans" w:hAnsi="Liberation Sans" w:cs="Liberation Sans"/>
+                <w:color w:val="00000A"/>
+                <w:sz w:val="24"/>
+              </w:rPr>
+              <w:t>Anggota</w:t>
             </w:r>
           </w:p>
         </w:tc>
@@ -420,7 +1303,8 @@
                 <w:color w:val="00000A"/>
                 <w:sz w:val="24"/>
               </w:rPr>
-              <w:t>melaksanakan</w:t>
+              <w:t>melaksanakan Monitoring Pengelolaan Keuangan Desa di desa wilayah
+Kecamatan Balongbendo Kabupaten Sidoarjo.</w:t>
             </w:r>
           </w:p>
           <w:p>
@@ -474,7 +1358,8 @@
                 <w:color w:val="00000A"/>
                 <w:sz w:val="24"/>
               </w:rPr>
-              <w:t>Jangka waktu</w:t>
+              <w:t>Jangka waktu monitoring selama 8 (delapan) hari kerja pada periode tanggal 26
+Januari s.d 4 Februari 2021.</w:t>
             </w:r>
           </w:p>
         </w:tc>

</xml_diff>